<commit_message>
service model, service route, joi validation for service. get all active services, craete new service
</commit_message>
<xml_diff>
--- a/Book My Stylist.docx
+++ b/Book My Stylist.docx
@@ -172,23 +172,13 @@
                 <w:rtl/>
               </w:rPr>
             </w:pPr>
-            <w:proofErr w:type="gramStart"/>
-            <w:r>
-              <w:rPr>
-                <w:color w:val="595959" w:themeColor="text1" w:themeTint="A6"/>
-                <w:sz w:val="28"/>
-                <w:szCs w:val="28"/>
-              </w:rPr>
-              <w:t>User(</w:t>
-            </w:r>
-            <w:proofErr w:type="gramEnd"/>
-            <w:r>
-              <w:rPr>
-                <w:color w:val="595959" w:themeColor="text1" w:themeTint="A6"/>
-                <w:sz w:val="28"/>
-                <w:szCs w:val="28"/>
-              </w:rPr>
-              <w:t>name, email, phone)</w:t>
+            <w:r>
+              <w:rPr>
+                <w:color w:val="595959" w:themeColor="text1" w:themeTint="A6"/>
+                <w:sz w:val="28"/>
+                <w:szCs w:val="28"/>
+              </w:rPr>
+              <w:t>User(name, email, phone)</w:t>
             </w:r>
           </w:p>
         </w:tc>
@@ -333,15 +323,7 @@
                 <w:sz w:val="28"/>
                 <w:szCs w:val="28"/>
               </w:rPr>
-              <w:t>r</w:t>
-            </w:r>
-            <w:r>
-              <w:rPr>
-                <w:color w:val="595959" w:themeColor="text1" w:themeTint="A6"/>
-                <w:sz w:val="28"/>
-                <w:szCs w:val="28"/>
-              </w:rPr>
-              <w:t>egister</w:t>
+              <w:t>register</w:t>
             </w:r>
           </w:p>
         </w:tc>
@@ -609,15 +591,7 @@
                 <w:sz w:val="28"/>
                 <w:szCs w:val="28"/>
               </w:rPr>
-              <w:t>p</w:t>
-            </w:r>
-            <w:r>
-              <w:rPr>
-                <w:color w:val="595959" w:themeColor="text1" w:themeTint="A6"/>
-                <w:sz w:val="28"/>
-                <w:szCs w:val="28"/>
-              </w:rPr>
-              <w:t>rivate</w:t>
+              <w:t>private</w:t>
             </w:r>
           </w:p>
         </w:tc>
@@ -703,10 +677,7 @@
         <w:jc w:val="right"/>
       </w:pPr>
       <w:r>
-        <w:t>Users</w:t>
-      </w:r>
-      <w:r>
-        <w:t xml:space="preserve"> end points</w:t>
+        <w:t>Users end points</w:t>
       </w:r>
     </w:p>
     <w:tbl>
@@ -1175,32 +1146,15 @@
                 <w:szCs w:val="28"/>
                 <w:u w:val="single"/>
               </w:rPr>
-              <w:t xml:space="preserve"> </w:t>
-            </w:r>
-            <w:r>
-              <w:rPr>
-                <w:color w:val="595959" w:themeColor="text1" w:themeTint="A6"/>
-                <w:sz w:val="28"/>
-                <w:szCs w:val="28"/>
-                <w:u w:val="single"/>
-              </w:rPr>
-              <w:t>users</w:t>
-            </w:r>
-            <w:r>
-              <w:rPr>
-                <w:color w:val="595959" w:themeColor="text1" w:themeTint="A6"/>
-                <w:sz w:val="28"/>
-                <w:szCs w:val="28"/>
-              </w:rPr>
-              <w:t xml:space="preserve"> </w:t>
-            </w:r>
-            <w:r>
-              <w:rPr>
-                <w:color w:val="595959" w:themeColor="text1" w:themeTint="A6"/>
-                <w:sz w:val="28"/>
-                <w:szCs w:val="28"/>
-              </w:rPr>
-              <w:t>/</w:t>
+              <w:t xml:space="preserve"> users</w:t>
+            </w:r>
+            <w:r>
+              <w:rPr>
+                <w:color w:val="595959" w:themeColor="text1" w:themeTint="A6"/>
+                <w:sz w:val="28"/>
+                <w:szCs w:val="28"/>
+              </w:rPr>
+              <w:t xml:space="preserve"> /</w:t>
             </w:r>
             <w:r>
               <w:rPr>
@@ -1447,15 +1401,7 @@
                 <w:sz w:val="28"/>
                 <w:szCs w:val="28"/>
               </w:rPr>
-              <w:t xml:space="preserve"> </w:t>
-            </w:r>
-            <w:r>
-              <w:rPr>
-                <w:color w:val="595959" w:themeColor="text1" w:themeTint="A6"/>
-                <w:sz w:val="28"/>
-                <w:szCs w:val="28"/>
-              </w:rPr>
-              <w:t>user</w:t>
+              <w:t xml:space="preserve"> user</w:t>
             </w:r>
           </w:p>
         </w:tc>
@@ -1631,10 +1577,8 @@
         <w:jc w:val="right"/>
       </w:pPr>
       <w:r>
-        <w:t>Services</w:t>
-      </w:r>
-      <w:r>
-        <w:t xml:space="preserve"> end points</w:t>
+        <w:lastRenderedPageBreak/>
+        <w:t>Services end points</w:t>
       </w:r>
     </w:p>
     <w:tbl>
@@ -2004,15 +1948,7 @@
                 <w:sz w:val="28"/>
                 <w:szCs w:val="28"/>
               </w:rPr>
-              <w:t>services</w:t>
-            </w:r>
-            <w:r>
-              <w:rPr>
-                <w:color w:val="595959" w:themeColor="text1" w:themeTint="A6"/>
-                <w:sz w:val="28"/>
-                <w:szCs w:val="28"/>
-              </w:rPr>
-              <w:t xml:space="preserve"> </w:t>
+              <w:t xml:space="preserve">services </w:t>
             </w:r>
             <w:r>
               <w:rPr>
@@ -2064,15 +2000,7 @@
                 <w:sz w:val="28"/>
                 <w:szCs w:val="28"/>
               </w:rPr>
-              <w:t xml:space="preserve">Get all </w:t>
-            </w:r>
-            <w:r>
-              <w:rPr>
-                <w:color w:val="595959" w:themeColor="text1" w:themeTint="A6"/>
-                <w:sz w:val="28"/>
-                <w:szCs w:val="28"/>
-              </w:rPr>
-              <w:t>services</w:t>
+              <w:t>Get all services</w:t>
             </w:r>
           </w:p>
         </w:tc>
@@ -2233,15 +2161,7 @@
                 <w:sz w:val="28"/>
                 <w:szCs w:val="28"/>
               </w:rPr>
-              <w:t xml:space="preserve">Unique </w:t>
-            </w:r>
-            <w:r>
-              <w:rPr>
-                <w:color w:val="595959" w:themeColor="text1" w:themeTint="A6"/>
-                <w:sz w:val="28"/>
-                <w:szCs w:val="28"/>
-              </w:rPr>
-              <w:t>name</w:t>
+              <w:t>Unique name</w:t>
             </w:r>
           </w:p>
         </w:tc>
@@ -2445,15 +2365,7 @@
                 <w:sz w:val="28"/>
                 <w:szCs w:val="28"/>
               </w:rPr>
-              <w:t>Update</w:t>
-            </w:r>
-            <w:r>
-              <w:rPr>
-                <w:color w:val="595959" w:themeColor="text1" w:themeTint="A6"/>
-                <w:sz w:val="28"/>
-                <w:szCs w:val="28"/>
-              </w:rPr>
-              <w:t xml:space="preserve"> a service</w:t>
+              <w:t>Update a service</w:t>
             </w:r>
           </w:p>
         </w:tc>
@@ -2588,31 +2500,7 @@
                 <w:sz w:val="28"/>
                 <w:szCs w:val="28"/>
               </w:rPr>
-              <w:t>d</w:t>
-            </w:r>
-            <w:r>
-              <w:rPr>
-                <w:color w:val="595959" w:themeColor="text1" w:themeTint="A6"/>
-                <w:sz w:val="28"/>
-                <w:szCs w:val="28"/>
-              </w:rPr>
-              <w:t>eleted</w:t>
-            </w:r>
-            <w:r>
-              <w:rPr>
-                <w:color w:val="595959" w:themeColor="text1" w:themeTint="A6"/>
-                <w:sz w:val="28"/>
-                <w:szCs w:val="28"/>
-              </w:rPr>
-              <w:t xml:space="preserve"> </w:t>
-            </w:r>
-            <w:r>
-              <w:rPr>
-                <w:color w:val="595959" w:themeColor="text1" w:themeTint="A6"/>
-                <w:sz w:val="28"/>
-                <w:szCs w:val="28"/>
-              </w:rPr>
-              <w:t>service</w:t>
+              <w:t>deleted service</w:t>
             </w:r>
           </w:p>
         </w:tc>
@@ -2656,15 +2544,7 @@
                 <w:sz w:val="28"/>
                 <w:szCs w:val="28"/>
               </w:rPr>
-              <w:t>Delete</w:t>
-            </w:r>
-            <w:r>
-              <w:rPr>
-                <w:color w:val="595959" w:themeColor="text1" w:themeTint="A6"/>
-                <w:sz w:val="28"/>
-                <w:szCs w:val="28"/>
-              </w:rPr>
-              <w:t xml:space="preserve"> a service</w:t>
+              <w:t>Delete a service</w:t>
             </w:r>
           </w:p>
         </w:tc>
@@ -2787,6 +2667,7 @@
         <w:jc w:val="right"/>
       </w:pPr>
       <w:r>
+        <w:lastRenderedPageBreak/>
         <w:t>A</w:t>
       </w:r>
       <w:r>
@@ -3131,15 +3012,7 @@
                 <w:sz w:val="28"/>
                 <w:szCs w:val="28"/>
               </w:rPr>
-              <w:t>ppointment</w:t>
-            </w:r>
-            <w:r>
-              <w:rPr>
-                <w:color w:val="595959" w:themeColor="text1" w:themeTint="A6"/>
-                <w:sz w:val="28"/>
-                <w:szCs w:val="28"/>
-              </w:rPr>
-              <w:t>s</w:t>
+              <w:t>ppointments</w:t>
             </w:r>
           </w:p>
         </w:tc>
@@ -3209,23 +3082,7 @@
                 <w:sz w:val="28"/>
                 <w:szCs w:val="28"/>
               </w:rPr>
-              <w:t>p</w:t>
-            </w:r>
-            <w:r>
-              <w:rPr>
-                <w:color w:val="595959" w:themeColor="text1" w:themeTint="A6"/>
-                <w:sz w:val="28"/>
-                <w:szCs w:val="28"/>
-              </w:rPr>
-              <w:t>rivate</w:t>
-            </w:r>
-            <w:r>
-              <w:rPr>
-                <w:color w:val="595959" w:themeColor="text1" w:themeTint="A6"/>
-                <w:sz w:val="28"/>
-                <w:szCs w:val="28"/>
-              </w:rPr>
-              <w:t>/admin</w:t>
+              <w:t>private/admin</w:t>
             </w:r>
           </w:p>
         </w:tc>
@@ -3326,15 +3183,7 @@
                 <w:sz w:val="28"/>
                 <w:szCs w:val="28"/>
               </w:rPr>
-              <w:t>appointment</w:t>
-            </w:r>
-            <w:r>
-              <w:rPr>
-                <w:color w:val="595959" w:themeColor="text1" w:themeTint="A6"/>
-                <w:sz w:val="28"/>
-                <w:szCs w:val="28"/>
-              </w:rPr>
-              <w:t>s</w:t>
+              <w:t>appointments</w:t>
             </w:r>
           </w:p>
         </w:tc>
@@ -3659,18 +3508,8 @@
                 <w:sz w:val="28"/>
                 <w:szCs w:val="28"/>
               </w:rPr>
-              <w:t>/available</w:t>
-            </w:r>
-            <w:proofErr w:type="gramStart"/>
-            <w:r>
-              <w:rPr>
-                <w:color w:val="595959" w:themeColor="text1" w:themeTint="A6"/>
-                <w:sz w:val="28"/>
-                <w:szCs w:val="28"/>
-              </w:rPr>
-              <w:t>/:date</w:t>
-            </w:r>
-            <w:proofErr w:type="gramEnd"/>
+              <w:t>/available/:date</w:t>
+            </w:r>
           </w:p>
         </w:tc>
       </w:tr>
@@ -3957,15 +3796,7 @@
                 <w:sz w:val="28"/>
                 <w:szCs w:val="28"/>
               </w:rPr>
-              <w:t>Cancel</w:t>
-            </w:r>
-            <w:r>
-              <w:rPr>
-                <w:color w:val="595959" w:themeColor="text1" w:themeTint="A6"/>
-                <w:sz w:val="28"/>
-                <w:szCs w:val="28"/>
-              </w:rPr>
-              <w:t xml:space="preserve"> appointment </w:t>
+              <w:t xml:space="preserve">Cancel appointment </w:t>
             </w:r>
           </w:p>
         </w:tc>
@@ -4066,15 +3897,7 @@
                 <w:sz w:val="28"/>
                 <w:szCs w:val="28"/>
               </w:rPr>
-              <w:t>/:id/</w:t>
-            </w:r>
-            <w:r>
-              <w:rPr>
-                <w:color w:val="595959" w:themeColor="text1" w:themeTint="A6"/>
-                <w:sz w:val="28"/>
-                <w:szCs w:val="28"/>
-              </w:rPr>
-              <w:t>cancel</w:t>
+              <w:t>/:id/cancel</w:t>
             </w:r>
           </w:p>
         </w:tc>
@@ -4084,6 +3907,45 @@
       <w:pPr>
         <w:bidi w:val="0"/>
       </w:pPr>
+    </w:p>
+    <w:p>
+      <w:pPr>
+        <w:bidi w:val="0"/>
+      </w:pPr>
+    </w:p>
+    <w:p>
+      <w:pPr>
+        <w:bidi w:val="0"/>
+      </w:pPr>
+      <w:hyperlink r:id="rId5" w:history="1">
+        <w:r>
+          <w:rPr>
+            <w:rStyle w:val="Hyperlink"/>
+          </w:rPr>
+          <w:t>https://preview--style-book-0f5cf228.base44.app/Booking</w:t>
+        </w:r>
+      </w:hyperlink>
+    </w:p>
+    <w:p>
+      <w:pPr>
+        <w:bidi w:val="0"/>
+      </w:pPr>
+      <w:hyperlink r:id="rId6" w:history="1">
+        <w:r>
+          <w:rPr>
+            <w:rStyle w:val="Hyperlink"/>
+          </w:rPr>
+          <w:t>https://preview--style-book-0f5cf228.base44.app/Appointments</w:t>
+        </w:r>
+      </w:hyperlink>
+    </w:p>
+    <w:p>
+      <w:pPr>
+        <w:bidi w:val="0"/>
+      </w:pPr>
+      <w:r>
+        <w:t>https://app--luxe-salon-911d4b35.base44.app/MyAppointments</w:t>
+      </w:r>
     </w:p>
     <w:sectPr>
       <w:pgSz w:w="11906" w:h="16838"/>
@@ -4702,6 +4564,7 @@
   <w:style w:type="character" w:default="1" w:styleId="a0">
     <w:name w:val="Default Paragraph Font"/>
     <w:uiPriority w:val="1"/>
+    <w:semiHidden/>
     <w:unhideWhenUsed/>
   </w:style>
   <w:style w:type="table" w:default="1" w:styleId="a1">
@@ -5247,6 +5110,29 @@
       </w:tcPr>
     </w:tblStylePr>
   </w:style>
+  <w:style w:type="character" w:styleId="Hyperlink">
+    <w:name w:val="Hyperlink"/>
+    <w:basedOn w:val="a0"/>
+    <w:uiPriority w:val="99"/>
+    <w:unhideWhenUsed/>
+    <w:rsid w:val="002A0CC9"/>
+    <w:rPr>
+      <w:color w:val="0000FF" w:themeColor="hyperlink"/>
+      <w:u w:val="single"/>
+    </w:rPr>
+  </w:style>
+  <w:style w:type="character" w:styleId="af">
+    <w:name w:val="Unresolved Mention"/>
+    <w:basedOn w:val="a0"/>
+    <w:uiPriority w:val="99"/>
+    <w:semiHidden/>
+    <w:unhideWhenUsed/>
+    <w:rsid w:val="002A0CC9"/>
+    <w:rPr>
+      <w:color w:val="605E5C"/>
+      <w:shd w:val="clear" w:color="auto" w:fill="E1DFDD"/>
+    </w:rPr>
+  </w:style>
 </w:styles>
 </file>
 

</xml_diff>

<commit_message>
get all service, delete, update and favorite service
</commit_message>
<xml_diff>
--- a/Book My Stylist.docx
+++ b/Book My Stylist.docx
@@ -172,13 +172,23 @@
                 <w:rtl/>
               </w:rPr>
             </w:pPr>
-            <w:r>
-              <w:rPr>
-                <w:color w:val="595959" w:themeColor="text1" w:themeTint="A6"/>
-                <w:sz w:val="28"/>
-                <w:szCs w:val="28"/>
-              </w:rPr>
-              <w:t>User(name, email, phone)</w:t>
+            <w:proofErr w:type="gramStart"/>
+            <w:r>
+              <w:rPr>
+                <w:color w:val="595959" w:themeColor="text1" w:themeTint="A6"/>
+                <w:sz w:val="28"/>
+                <w:szCs w:val="28"/>
+              </w:rPr>
+              <w:t>User(</w:t>
+            </w:r>
+            <w:proofErr w:type="gramEnd"/>
+            <w:r>
+              <w:rPr>
+                <w:color w:val="595959" w:themeColor="text1" w:themeTint="A6"/>
+                <w:sz w:val="28"/>
+                <w:szCs w:val="28"/>
+              </w:rPr>
+              <w:t>name, email, phone)</w:t>
             </w:r>
           </w:p>
         </w:tc>
@@ -1585,17 +1595,18 @@
       <w:tblPr>
         <w:tblStyle w:val="51"/>
         <w:bidiVisual/>
-        <w:tblW w:w="0" w:type="auto"/>
+        <w:tblW w:w="9522" w:type="dxa"/>
         <w:jc w:val="right"/>
+        <w:tblLayout w:type="fixed"/>
         <w:tblLook w:val="04A0" w:firstRow="1" w:lastRow="0" w:firstColumn="1" w:lastColumn="0" w:noHBand="0" w:noVBand="1"/>
       </w:tblPr>
       <w:tblGrid>
-        <w:gridCol w:w="1066"/>
-        <w:gridCol w:w="1018"/>
-        <w:gridCol w:w="1122"/>
-        <w:gridCol w:w="1931"/>
-        <w:gridCol w:w="1159"/>
-        <w:gridCol w:w="2010"/>
+        <w:gridCol w:w="1587"/>
+        <w:gridCol w:w="1587"/>
+        <w:gridCol w:w="1587"/>
+        <w:gridCol w:w="1587"/>
+        <w:gridCol w:w="1587"/>
+        <w:gridCol w:w="1587"/>
       </w:tblGrid>
       <w:tr>
         <w:trPr>
@@ -1606,7 +1617,7 @@
         <w:tc>
           <w:tcPr>
             <w:cnfStyle w:val="001000000100" w:firstRow="0" w:lastRow="0" w:firstColumn="1" w:lastColumn="0" w:oddVBand="0" w:evenVBand="0" w:oddHBand="0" w:evenHBand="0" w:firstRowFirstColumn="1" w:firstRowLastColumn="0" w:lastRowFirstColumn="0" w:lastRowLastColumn="0"/>
-            <w:tcW w:w="3515" w:type="dxa"/>
+            <w:tcW w:w="1587" w:type="dxa"/>
           </w:tcPr>
           <w:p>
             <w:pPr>
@@ -1622,7 +1633,7 @@
         </w:tc>
         <w:tc>
           <w:tcPr>
-            <w:tcW w:w="1871" w:type="dxa"/>
+            <w:tcW w:w="1587" w:type="dxa"/>
           </w:tcPr>
           <w:p>
             <w:pPr>
@@ -1640,7 +1651,7 @@
         </w:tc>
         <w:tc>
           <w:tcPr>
-            <w:tcW w:w="2778" w:type="dxa"/>
+            <w:tcW w:w="1587" w:type="dxa"/>
           </w:tcPr>
           <w:p>
             <w:pPr>
@@ -1658,7 +1669,7 @@
         </w:tc>
         <w:tc>
           <w:tcPr>
-            <w:tcW w:w="2053" w:type="dxa"/>
+            <w:tcW w:w="1587" w:type="dxa"/>
           </w:tcPr>
           <w:p>
             <w:pPr>
@@ -1676,7 +1687,7 @@
         </w:tc>
         <w:tc>
           <w:tcPr>
-            <w:tcW w:w="1421" w:type="dxa"/>
+            <w:tcW w:w="1587" w:type="dxa"/>
           </w:tcPr>
           <w:p>
             <w:pPr>
@@ -1694,7 +1705,7 @@
         </w:tc>
         <w:tc>
           <w:tcPr>
-            <w:tcW w:w="2140" w:type="dxa"/>
+            <w:tcW w:w="1587" w:type="dxa"/>
           </w:tcPr>
           <w:p>
             <w:pPr>
@@ -1720,31 +1731,31 @@
         <w:tc>
           <w:tcPr>
             <w:cnfStyle w:val="001000000000" w:firstRow="0" w:lastRow="0" w:firstColumn="1" w:lastColumn="0" w:oddVBand="0" w:evenVBand="0" w:oddHBand="0" w:evenHBand="0" w:firstRowFirstColumn="0" w:firstRowLastColumn="0" w:lastRowFirstColumn="0" w:lastRowLastColumn="0"/>
-            <w:tcW w:w="3515" w:type="dxa"/>
-          </w:tcPr>
-          <w:p>
-            <w:pPr>
-              <w:pStyle w:val="2"/>
-              <w:rPr>
-                <w:color w:val="595959" w:themeColor="text1" w:themeTint="A6"/>
-                <w:sz w:val="28"/>
-                <w:szCs w:val="28"/>
-                <w:rtl/>
-              </w:rPr>
-            </w:pPr>
-            <w:r>
-              <w:rPr>
-                <w:color w:val="595959" w:themeColor="text1" w:themeTint="A6"/>
-                <w:sz w:val="28"/>
-                <w:szCs w:val="28"/>
+            <w:tcW w:w="1587" w:type="dxa"/>
+          </w:tcPr>
+          <w:p>
+            <w:pPr>
+              <w:pStyle w:val="2"/>
+              <w:rPr>
+                <w:color w:val="595959" w:themeColor="text1" w:themeTint="A6"/>
+                <w:sz w:val="24"/>
+                <w:szCs w:val="24"/>
+                <w:rtl/>
+              </w:rPr>
+            </w:pPr>
+            <w:r>
+              <w:rPr>
+                <w:color w:val="595959" w:themeColor="text1" w:themeTint="A6"/>
+                <w:sz w:val="24"/>
+                <w:szCs w:val="24"/>
               </w:rPr>
               <w:t>services</w:t>
             </w:r>
             <w:r>
               <w:rPr>
                 <w:color w:val="595959" w:themeColor="text1" w:themeTint="A6"/>
-                <w:sz w:val="28"/>
-                <w:szCs w:val="28"/>
+                <w:sz w:val="24"/>
+                <w:szCs w:val="24"/>
               </w:rPr>
               <w:t xml:space="preserve"> []</w:t>
             </w:r>
@@ -1752,7 +1763,7 @@
         </w:tc>
         <w:tc>
           <w:tcPr>
-            <w:tcW w:w="1871" w:type="dxa"/>
+            <w:tcW w:w="1587" w:type="dxa"/>
           </w:tcPr>
           <w:p>
             <w:pPr>
@@ -1761,16 +1772,16 @@
               <w:cnfStyle w:val="000000100000" w:firstRow="0" w:lastRow="0" w:firstColumn="0" w:lastColumn="0" w:oddVBand="0" w:evenVBand="0" w:oddHBand="1" w:evenHBand="0" w:firstRowFirstColumn="0" w:firstRowLastColumn="0" w:lastRowFirstColumn="0" w:lastRowLastColumn="0"/>
               <w:rPr>
                 <w:color w:val="595959" w:themeColor="text1" w:themeTint="A6"/>
-                <w:sz w:val="28"/>
-                <w:szCs w:val="28"/>
-                <w:rtl/>
-              </w:rPr>
-            </w:pPr>
-          </w:p>
-        </w:tc>
-        <w:tc>
-          <w:tcPr>
-            <w:tcW w:w="2778" w:type="dxa"/>
+                <w:sz w:val="24"/>
+                <w:szCs w:val="24"/>
+                <w:rtl/>
+              </w:rPr>
+            </w:pPr>
+          </w:p>
+        </w:tc>
+        <w:tc>
+          <w:tcPr>
+            <w:tcW w:w="1587" w:type="dxa"/>
           </w:tcPr>
           <w:p>
             <w:pPr>
@@ -1779,40 +1790,40 @@
               <w:cnfStyle w:val="000000100000" w:firstRow="0" w:lastRow="0" w:firstColumn="0" w:lastColumn="0" w:oddVBand="0" w:evenVBand="0" w:oddHBand="1" w:evenHBand="0" w:firstRowFirstColumn="0" w:firstRowLastColumn="0" w:lastRowFirstColumn="0" w:lastRowLastColumn="0"/>
               <w:rPr>
                 <w:color w:val="595959" w:themeColor="text1" w:themeTint="A6"/>
-                <w:sz w:val="28"/>
-                <w:szCs w:val="28"/>
-                <w:rtl/>
-              </w:rPr>
-            </w:pPr>
-            <w:r>
-              <w:rPr>
-                <w:color w:val="595959" w:themeColor="text1" w:themeTint="A6"/>
-                <w:sz w:val="28"/>
-                <w:szCs w:val="28"/>
+                <w:sz w:val="24"/>
+                <w:szCs w:val="24"/>
+                <w:rtl/>
+              </w:rPr>
+            </w:pPr>
+            <w:r>
+              <w:rPr>
+                <w:color w:val="595959" w:themeColor="text1" w:themeTint="A6"/>
+                <w:sz w:val="24"/>
+                <w:szCs w:val="24"/>
               </w:rPr>
               <w:t>Get all</w:t>
             </w:r>
             <w:r>
               <w:rPr>
                 <w:color w:val="595959" w:themeColor="text1" w:themeTint="A6"/>
-                <w:sz w:val="28"/>
-                <w:szCs w:val="28"/>
+                <w:sz w:val="24"/>
+                <w:szCs w:val="24"/>
               </w:rPr>
               <w:t xml:space="preserve"> active</w:t>
             </w:r>
             <w:r>
               <w:rPr>
                 <w:color w:val="595959" w:themeColor="text1" w:themeTint="A6"/>
-                <w:sz w:val="28"/>
-                <w:szCs w:val="28"/>
+                <w:sz w:val="24"/>
+                <w:szCs w:val="24"/>
               </w:rPr>
               <w:t xml:space="preserve"> </w:t>
             </w:r>
             <w:r>
               <w:rPr>
                 <w:color w:val="595959" w:themeColor="text1" w:themeTint="A6"/>
-                <w:sz w:val="28"/>
-                <w:szCs w:val="28"/>
+                <w:sz w:val="24"/>
+                <w:szCs w:val="24"/>
               </w:rPr>
               <w:t>services</w:t>
             </w:r>
@@ -1820,7 +1831,7 @@
         </w:tc>
         <w:tc>
           <w:tcPr>
-            <w:tcW w:w="2053" w:type="dxa"/>
+            <w:tcW w:w="1587" w:type="dxa"/>
           </w:tcPr>
           <w:p>
             <w:pPr>
@@ -1829,24 +1840,24 @@
               <w:cnfStyle w:val="000000100000" w:firstRow="0" w:lastRow="0" w:firstColumn="0" w:lastColumn="0" w:oddVBand="0" w:evenVBand="0" w:oddHBand="1" w:evenHBand="0" w:firstRowFirstColumn="0" w:firstRowLastColumn="0" w:lastRowFirstColumn="0" w:lastRowLastColumn="0"/>
               <w:rPr>
                 <w:color w:val="595959" w:themeColor="text1" w:themeTint="A6"/>
-                <w:sz w:val="28"/>
-                <w:szCs w:val="28"/>
-                <w:rtl/>
-              </w:rPr>
-            </w:pPr>
-            <w:r>
-              <w:rPr>
-                <w:color w:val="595959" w:themeColor="text1" w:themeTint="A6"/>
-                <w:sz w:val="28"/>
-                <w:szCs w:val="28"/>
+                <w:sz w:val="24"/>
+                <w:szCs w:val="24"/>
+                <w:rtl/>
+              </w:rPr>
+            </w:pPr>
+            <w:r>
+              <w:rPr>
+                <w:color w:val="595959" w:themeColor="text1" w:themeTint="A6"/>
+                <w:sz w:val="24"/>
+                <w:szCs w:val="24"/>
               </w:rPr>
               <w:t>p</w:t>
             </w:r>
             <w:r>
               <w:rPr>
                 <w:color w:val="595959" w:themeColor="text1" w:themeTint="A6"/>
-                <w:sz w:val="28"/>
-                <w:szCs w:val="28"/>
+                <w:sz w:val="24"/>
+                <w:szCs w:val="24"/>
               </w:rPr>
               <w:t>ublic</w:t>
             </w:r>
@@ -1854,7 +1865,7 @@
         </w:tc>
         <w:tc>
           <w:tcPr>
-            <w:tcW w:w="1421" w:type="dxa"/>
+            <w:tcW w:w="1587" w:type="dxa"/>
           </w:tcPr>
           <w:p>
             <w:pPr>
@@ -1863,16 +1874,16 @@
               <w:cnfStyle w:val="000000100000" w:firstRow="0" w:lastRow="0" w:firstColumn="0" w:lastColumn="0" w:oddVBand="0" w:evenVBand="0" w:oddHBand="1" w:evenHBand="0" w:firstRowFirstColumn="0" w:firstRowLastColumn="0" w:lastRowFirstColumn="0" w:lastRowLastColumn="0"/>
               <w:rPr>
                 <w:color w:val="595959" w:themeColor="text1" w:themeTint="A6"/>
-                <w:sz w:val="28"/>
-                <w:szCs w:val="28"/>
-                <w:rtl/>
-              </w:rPr>
-            </w:pPr>
-            <w:r>
-              <w:rPr>
-                <w:color w:val="595959" w:themeColor="text1" w:themeTint="A6"/>
-                <w:sz w:val="28"/>
-                <w:szCs w:val="28"/>
+                <w:sz w:val="24"/>
+                <w:szCs w:val="24"/>
+                <w:rtl/>
+              </w:rPr>
+            </w:pPr>
+            <w:r>
+              <w:rPr>
+                <w:color w:val="595959" w:themeColor="text1" w:themeTint="A6"/>
+                <w:sz w:val="24"/>
+                <w:szCs w:val="24"/>
               </w:rPr>
               <w:t>GET</w:t>
             </w:r>
@@ -1880,7 +1891,7 @@
         </w:tc>
         <w:tc>
           <w:tcPr>
-            <w:tcW w:w="2140" w:type="dxa"/>
+            <w:tcW w:w="1587" w:type="dxa"/>
           </w:tcPr>
           <w:p>
             <w:pPr>
@@ -1889,31 +1900,23 @@
               <w:cnfStyle w:val="000000100000" w:firstRow="0" w:lastRow="0" w:firstColumn="0" w:lastColumn="0" w:oddVBand="0" w:evenVBand="0" w:oddHBand="1" w:evenHBand="0" w:firstRowFirstColumn="0" w:firstRowLastColumn="0" w:lastRowFirstColumn="0" w:lastRowLastColumn="0"/>
               <w:rPr>
                 <w:color w:val="595959" w:themeColor="text1" w:themeTint="A6"/>
-                <w:sz w:val="28"/>
-                <w:szCs w:val="28"/>
-              </w:rPr>
-            </w:pPr>
-            <w:r>
-              <w:rPr>
-                <w:color w:val="595959" w:themeColor="text1" w:themeTint="A6"/>
-                <w:sz w:val="28"/>
-                <w:szCs w:val="28"/>
-              </w:rPr>
-              <w:t>a</w:t>
-            </w:r>
-            <w:r>
-              <w:rPr>
-                <w:color w:val="595959" w:themeColor="text1" w:themeTint="A6"/>
-                <w:sz w:val="28"/>
-                <w:szCs w:val="28"/>
-              </w:rPr>
-              <w:t>pi/</w:t>
-            </w:r>
-            <w:r>
-              <w:rPr>
-                <w:color w:val="595959" w:themeColor="text1" w:themeTint="A6"/>
-                <w:sz w:val="28"/>
-                <w:szCs w:val="28"/>
+                <w:sz w:val="24"/>
+                <w:szCs w:val="24"/>
+              </w:rPr>
+            </w:pPr>
+            <w:r>
+              <w:rPr>
+                <w:color w:val="595959" w:themeColor="text1" w:themeTint="A6"/>
+                <w:sz w:val="24"/>
+                <w:szCs w:val="24"/>
+              </w:rPr>
+              <w:t>api/</w:t>
+            </w:r>
+            <w:r>
+              <w:rPr>
+                <w:color w:val="595959" w:themeColor="text1" w:themeTint="A6"/>
+                <w:sz w:val="24"/>
+                <w:szCs w:val="24"/>
               </w:rPr>
               <w:t>services</w:t>
             </w:r>
@@ -1930,31 +1933,31 @@
         <w:tc>
           <w:tcPr>
             <w:cnfStyle w:val="001000000000" w:firstRow="0" w:lastRow="0" w:firstColumn="1" w:lastColumn="0" w:oddVBand="0" w:evenVBand="0" w:oddHBand="0" w:evenHBand="0" w:firstRowFirstColumn="0" w:firstRowLastColumn="0" w:lastRowFirstColumn="0" w:lastRowLastColumn="0"/>
-            <w:tcW w:w="3515" w:type="dxa"/>
-          </w:tcPr>
-          <w:p>
-            <w:pPr>
-              <w:pStyle w:val="2"/>
-              <w:rPr>
-                <w:color w:val="595959" w:themeColor="text1" w:themeTint="A6"/>
-                <w:sz w:val="28"/>
-                <w:szCs w:val="28"/>
-                <w:rtl/>
-              </w:rPr>
-            </w:pPr>
-            <w:r>
-              <w:rPr>
-                <w:color w:val="595959" w:themeColor="text1" w:themeTint="A6"/>
-                <w:sz w:val="28"/>
-                <w:szCs w:val="28"/>
+            <w:tcW w:w="1587" w:type="dxa"/>
+          </w:tcPr>
+          <w:p>
+            <w:pPr>
+              <w:pStyle w:val="2"/>
+              <w:rPr>
+                <w:color w:val="595959" w:themeColor="text1" w:themeTint="A6"/>
+                <w:sz w:val="24"/>
+                <w:szCs w:val="24"/>
+                <w:rtl/>
+              </w:rPr>
+            </w:pPr>
+            <w:r>
+              <w:rPr>
+                <w:color w:val="595959" w:themeColor="text1" w:themeTint="A6"/>
+                <w:sz w:val="24"/>
+                <w:szCs w:val="24"/>
               </w:rPr>
               <w:t xml:space="preserve">services </w:t>
             </w:r>
             <w:r>
               <w:rPr>
                 <w:color w:val="595959" w:themeColor="text1" w:themeTint="A6"/>
-                <w:sz w:val="28"/>
-                <w:szCs w:val="28"/>
+                <w:sz w:val="24"/>
+                <w:szCs w:val="24"/>
               </w:rPr>
               <w:t>[]</w:t>
             </w:r>
@@ -1962,7 +1965,7 @@
         </w:tc>
         <w:tc>
           <w:tcPr>
-            <w:tcW w:w="1871" w:type="dxa"/>
+            <w:tcW w:w="1587" w:type="dxa"/>
           </w:tcPr>
           <w:p>
             <w:pPr>
@@ -1971,16 +1974,16 @@
               <w:cnfStyle w:val="000000000000" w:firstRow="0" w:lastRow="0" w:firstColumn="0" w:lastColumn="0" w:oddVBand="0" w:evenVBand="0" w:oddHBand="0" w:evenHBand="0" w:firstRowFirstColumn="0" w:firstRowLastColumn="0" w:lastRowFirstColumn="0" w:lastRowLastColumn="0"/>
               <w:rPr>
                 <w:color w:val="595959" w:themeColor="text1" w:themeTint="A6"/>
-                <w:sz w:val="28"/>
-                <w:szCs w:val="28"/>
-                <w:rtl/>
-              </w:rPr>
-            </w:pPr>
-          </w:p>
-        </w:tc>
-        <w:tc>
-          <w:tcPr>
-            <w:tcW w:w="2778" w:type="dxa"/>
+                <w:sz w:val="24"/>
+                <w:szCs w:val="24"/>
+                <w:rtl/>
+              </w:rPr>
+            </w:pPr>
+          </w:p>
+        </w:tc>
+        <w:tc>
+          <w:tcPr>
+            <w:tcW w:w="1587" w:type="dxa"/>
           </w:tcPr>
           <w:p>
             <w:pPr>
@@ -1989,16 +1992,16 @@
               <w:cnfStyle w:val="000000000000" w:firstRow="0" w:lastRow="0" w:firstColumn="0" w:lastColumn="0" w:oddVBand="0" w:evenVBand="0" w:oddHBand="0" w:evenHBand="0" w:firstRowFirstColumn="0" w:firstRowLastColumn="0" w:lastRowFirstColumn="0" w:lastRowLastColumn="0"/>
               <w:rPr>
                 <w:color w:val="595959" w:themeColor="text1" w:themeTint="A6"/>
-                <w:sz w:val="28"/>
-                <w:szCs w:val="28"/>
-                <w:rtl/>
-              </w:rPr>
-            </w:pPr>
-            <w:r>
-              <w:rPr>
-                <w:color w:val="595959" w:themeColor="text1" w:themeTint="A6"/>
-                <w:sz w:val="28"/>
-                <w:szCs w:val="28"/>
+                <w:sz w:val="24"/>
+                <w:szCs w:val="24"/>
+                <w:rtl/>
+              </w:rPr>
+            </w:pPr>
+            <w:r>
+              <w:rPr>
+                <w:color w:val="595959" w:themeColor="text1" w:themeTint="A6"/>
+                <w:sz w:val="24"/>
+                <w:szCs w:val="24"/>
               </w:rPr>
               <w:t>Get all services</w:t>
             </w:r>
@@ -2006,7 +2009,7 @@
         </w:tc>
         <w:tc>
           <w:tcPr>
-            <w:tcW w:w="2053" w:type="dxa"/>
+            <w:tcW w:w="1587" w:type="dxa"/>
           </w:tcPr>
           <w:p>
             <w:pPr>
@@ -2015,16 +2018,16 @@
               <w:cnfStyle w:val="000000000000" w:firstRow="0" w:lastRow="0" w:firstColumn="0" w:lastColumn="0" w:oddVBand="0" w:evenVBand="0" w:oddHBand="0" w:evenHBand="0" w:firstRowFirstColumn="0" w:firstRowLastColumn="0" w:lastRowFirstColumn="0" w:lastRowLastColumn="0"/>
               <w:rPr>
                 <w:color w:val="595959" w:themeColor="text1" w:themeTint="A6"/>
-                <w:sz w:val="28"/>
-                <w:szCs w:val="28"/>
-                <w:rtl/>
-              </w:rPr>
-            </w:pPr>
-            <w:r>
-              <w:rPr>
-                <w:color w:val="595959" w:themeColor="text1" w:themeTint="A6"/>
-                <w:sz w:val="28"/>
-                <w:szCs w:val="28"/>
+                <w:sz w:val="24"/>
+                <w:szCs w:val="24"/>
+                <w:rtl/>
+              </w:rPr>
+            </w:pPr>
+            <w:r>
+              <w:rPr>
+                <w:color w:val="595959" w:themeColor="text1" w:themeTint="A6"/>
+                <w:sz w:val="24"/>
+                <w:szCs w:val="24"/>
               </w:rPr>
               <w:t>private/admin</w:t>
             </w:r>
@@ -2032,7 +2035,7 @@
         </w:tc>
         <w:tc>
           <w:tcPr>
-            <w:tcW w:w="1421" w:type="dxa"/>
+            <w:tcW w:w="1587" w:type="dxa"/>
           </w:tcPr>
           <w:p>
             <w:pPr>
@@ -2041,16 +2044,16 @@
               <w:cnfStyle w:val="000000000000" w:firstRow="0" w:lastRow="0" w:firstColumn="0" w:lastColumn="0" w:oddVBand="0" w:evenVBand="0" w:oddHBand="0" w:evenHBand="0" w:firstRowFirstColumn="0" w:firstRowLastColumn="0" w:lastRowFirstColumn="0" w:lastRowLastColumn="0"/>
               <w:rPr>
                 <w:color w:val="595959" w:themeColor="text1" w:themeTint="A6"/>
-                <w:sz w:val="28"/>
-                <w:szCs w:val="28"/>
-                <w:rtl/>
-              </w:rPr>
-            </w:pPr>
-            <w:r>
-              <w:rPr>
-                <w:color w:val="595959" w:themeColor="text1" w:themeTint="A6"/>
-                <w:sz w:val="28"/>
-                <w:szCs w:val="28"/>
+                <w:sz w:val="24"/>
+                <w:szCs w:val="24"/>
+                <w:rtl/>
+              </w:rPr>
+            </w:pPr>
+            <w:r>
+              <w:rPr>
+                <w:color w:val="595959" w:themeColor="text1" w:themeTint="A6"/>
+                <w:sz w:val="24"/>
+                <w:szCs w:val="24"/>
               </w:rPr>
               <w:t>GET</w:t>
             </w:r>
@@ -2058,7 +2061,7 @@
         </w:tc>
         <w:tc>
           <w:tcPr>
-            <w:tcW w:w="2140" w:type="dxa"/>
+            <w:tcW w:w="1587" w:type="dxa"/>
           </w:tcPr>
           <w:p>
             <w:pPr>
@@ -2067,41 +2070,17 @@
               <w:cnfStyle w:val="000000000000" w:firstRow="0" w:lastRow="0" w:firstColumn="0" w:lastColumn="0" w:oddVBand="0" w:evenVBand="0" w:oddHBand="0" w:evenHBand="0" w:firstRowFirstColumn="0" w:firstRowLastColumn="0" w:lastRowFirstColumn="0" w:lastRowLastColumn="0"/>
               <w:rPr>
                 <w:color w:val="595959" w:themeColor="text1" w:themeTint="A6"/>
-                <w:sz w:val="28"/>
-                <w:szCs w:val="28"/>
-              </w:rPr>
-            </w:pPr>
-            <w:r>
-              <w:rPr>
-                <w:color w:val="595959" w:themeColor="text1" w:themeTint="A6"/>
-                <w:sz w:val="28"/>
-                <w:szCs w:val="28"/>
-              </w:rPr>
-              <w:t>a</w:t>
-            </w:r>
-            <w:r>
-              <w:rPr>
-                <w:color w:val="595959" w:themeColor="text1" w:themeTint="A6"/>
-                <w:sz w:val="28"/>
-                <w:szCs w:val="28"/>
-              </w:rPr>
-              <w:t>pi/</w:t>
-            </w:r>
-            <w:r>
-              <w:rPr>
-                <w:color w:val="595959" w:themeColor="text1" w:themeTint="A6"/>
-                <w:sz w:val="28"/>
-                <w:szCs w:val="28"/>
-              </w:rPr>
-              <w:t>services</w:t>
-            </w:r>
-            <w:r>
-              <w:rPr>
-                <w:color w:val="595959" w:themeColor="text1" w:themeTint="A6"/>
-                <w:sz w:val="28"/>
-                <w:szCs w:val="28"/>
-              </w:rPr>
-              <w:t>/all</w:t>
+                <w:sz w:val="24"/>
+                <w:szCs w:val="24"/>
+              </w:rPr>
+            </w:pPr>
+            <w:r>
+              <w:rPr>
+                <w:color w:val="595959" w:themeColor="text1" w:themeTint="A6"/>
+                <w:sz w:val="24"/>
+                <w:szCs w:val="24"/>
+              </w:rPr>
+              <w:t>api/services/all</w:t>
             </w:r>
           </w:p>
         </w:tc>
@@ -2117,23 +2096,23 @@
         <w:tc>
           <w:tcPr>
             <w:cnfStyle w:val="001000000000" w:firstRow="0" w:lastRow="0" w:firstColumn="1" w:lastColumn="0" w:oddVBand="0" w:evenVBand="0" w:oddHBand="0" w:evenHBand="0" w:firstRowFirstColumn="0" w:firstRowLastColumn="0" w:lastRowFirstColumn="0" w:lastRowLastColumn="0"/>
-            <w:tcW w:w="3515" w:type="dxa"/>
-          </w:tcPr>
-          <w:p>
-            <w:pPr>
-              <w:pStyle w:val="2"/>
-              <w:rPr>
-                <w:color w:val="595959" w:themeColor="text1" w:themeTint="A6"/>
-                <w:sz w:val="28"/>
-                <w:szCs w:val="28"/>
-                <w:rtl/>
-              </w:rPr>
-            </w:pPr>
-            <w:r>
-              <w:rPr>
-                <w:color w:val="595959" w:themeColor="text1" w:themeTint="A6"/>
-                <w:sz w:val="28"/>
-                <w:szCs w:val="28"/>
+            <w:tcW w:w="1587" w:type="dxa"/>
+          </w:tcPr>
+          <w:p>
+            <w:pPr>
+              <w:pStyle w:val="2"/>
+              <w:rPr>
+                <w:color w:val="595959" w:themeColor="text1" w:themeTint="A6"/>
+                <w:sz w:val="24"/>
+                <w:szCs w:val="24"/>
+                <w:rtl/>
+              </w:rPr>
+            </w:pPr>
+            <w:r>
+              <w:rPr>
+                <w:color w:val="595959" w:themeColor="text1" w:themeTint="A6"/>
+                <w:sz w:val="24"/>
+                <w:szCs w:val="24"/>
               </w:rPr>
               <w:t>service</w:t>
             </w:r>
@@ -2141,7 +2120,7 @@
         </w:tc>
         <w:tc>
           <w:tcPr>
-            <w:tcW w:w="1871" w:type="dxa"/>
+            <w:tcW w:w="1587" w:type="dxa"/>
           </w:tcPr>
           <w:p>
             <w:pPr>
@@ -2150,16 +2129,16 @@
               <w:cnfStyle w:val="000000100000" w:firstRow="0" w:lastRow="0" w:firstColumn="0" w:lastColumn="0" w:oddVBand="0" w:evenVBand="0" w:oddHBand="1" w:evenHBand="0" w:firstRowFirstColumn="0" w:firstRowLastColumn="0" w:lastRowFirstColumn="0" w:lastRowLastColumn="0"/>
               <w:rPr>
                 <w:color w:val="595959" w:themeColor="text1" w:themeTint="A6"/>
-                <w:sz w:val="28"/>
-                <w:szCs w:val="28"/>
-                <w:rtl/>
-              </w:rPr>
-            </w:pPr>
-            <w:r>
-              <w:rPr>
-                <w:color w:val="595959" w:themeColor="text1" w:themeTint="A6"/>
-                <w:sz w:val="28"/>
-                <w:szCs w:val="28"/>
+                <w:sz w:val="24"/>
+                <w:szCs w:val="24"/>
+                <w:rtl/>
+              </w:rPr>
+            </w:pPr>
+            <w:r>
+              <w:rPr>
+                <w:color w:val="595959" w:themeColor="text1" w:themeTint="A6"/>
+                <w:sz w:val="24"/>
+                <w:szCs w:val="24"/>
               </w:rPr>
               <w:t>Unique name</w:t>
             </w:r>
@@ -2167,7 +2146,7 @@
         </w:tc>
         <w:tc>
           <w:tcPr>
-            <w:tcW w:w="2778" w:type="dxa"/>
+            <w:tcW w:w="1587" w:type="dxa"/>
           </w:tcPr>
           <w:p>
             <w:pPr>
@@ -2176,24 +2155,24 @@
               <w:cnfStyle w:val="000000100000" w:firstRow="0" w:lastRow="0" w:firstColumn="0" w:lastColumn="0" w:oddVBand="0" w:evenVBand="0" w:oddHBand="1" w:evenHBand="0" w:firstRowFirstColumn="0" w:firstRowLastColumn="0" w:lastRowFirstColumn="0" w:lastRowLastColumn="0"/>
               <w:rPr>
                 <w:color w:val="595959" w:themeColor="text1" w:themeTint="A6"/>
-                <w:sz w:val="28"/>
-                <w:szCs w:val="28"/>
-                <w:rtl/>
-              </w:rPr>
-            </w:pPr>
-            <w:r>
-              <w:rPr>
-                <w:color w:val="595959" w:themeColor="text1" w:themeTint="A6"/>
-                <w:sz w:val="28"/>
-                <w:szCs w:val="28"/>
+                <w:sz w:val="24"/>
+                <w:szCs w:val="24"/>
+                <w:rtl/>
+              </w:rPr>
+            </w:pPr>
+            <w:r>
+              <w:rPr>
+                <w:color w:val="595959" w:themeColor="text1" w:themeTint="A6"/>
+                <w:sz w:val="24"/>
+                <w:szCs w:val="24"/>
               </w:rPr>
               <w:t xml:space="preserve">Create a </w:t>
             </w:r>
             <w:r>
               <w:rPr>
                 <w:color w:val="595959" w:themeColor="text1" w:themeTint="A6"/>
-                <w:sz w:val="28"/>
-                <w:szCs w:val="28"/>
+                <w:sz w:val="24"/>
+                <w:szCs w:val="24"/>
               </w:rPr>
               <w:t>service</w:t>
             </w:r>
@@ -2201,7 +2180,7 @@
         </w:tc>
         <w:tc>
           <w:tcPr>
-            <w:tcW w:w="2053" w:type="dxa"/>
+            <w:tcW w:w="1587" w:type="dxa"/>
           </w:tcPr>
           <w:p>
             <w:pPr>
@@ -2210,16 +2189,16 @@
               <w:cnfStyle w:val="000000100000" w:firstRow="0" w:lastRow="0" w:firstColumn="0" w:lastColumn="0" w:oddVBand="0" w:evenVBand="0" w:oddHBand="1" w:evenHBand="0" w:firstRowFirstColumn="0" w:firstRowLastColumn="0" w:lastRowFirstColumn="0" w:lastRowLastColumn="0"/>
               <w:rPr>
                 <w:color w:val="595959" w:themeColor="text1" w:themeTint="A6"/>
-                <w:sz w:val="28"/>
-                <w:szCs w:val="28"/>
-                <w:rtl/>
-              </w:rPr>
-            </w:pPr>
-            <w:r>
-              <w:rPr>
-                <w:color w:val="595959" w:themeColor="text1" w:themeTint="A6"/>
-                <w:sz w:val="28"/>
-                <w:szCs w:val="28"/>
+                <w:sz w:val="24"/>
+                <w:szCs w:val="24"/>
+                <w:rtl/>
+              </w:rPr>
+            </w:pPr>
+            <w:r>
+              <w:rPr>
+                <w:color w:val="595959" w:themeColor="text1" w:themeTint="A6"/>
+                <w:sz w:val="24"/>
+                <w:szCs w:val="24"/>
               </w:rPr>
               <w:t>private/admin</w:t>
             </w:r>
@@ -2227,7 +2206,7 @@
         </w:tc>
         <w:tc>
           <w:tcPr>
-            <w:tcW w:w="1421" w:type="dxa"/>
+            <w:tcW w:w="1587" w:type="dxa"/>
           </w:tcPr>
           <w:p>
             <w:pPr>
@@ -2236,16 +2215,16 @@
               <w:cnfStyle w:val="000000100000" w:firstRow="0" w:lastRow="0" w:firstColumn="0" w:lastColumn="0" w:oddVBand="0" w:evenVBand="0" w:oddHBand="1" w:evenHBand="0" w:firstRowFirstColumn="0" w:firstRowLastColumn="0" w:lastRowFirstColumn="0" w:lastRowLastColumn="0"/>
               <w:rPr>
                 <w:color w:val="595959" w:themeColor="text1" w:themeTint="A6"/>
-                <w:sz w:val="28"/>
-                <w:szCs w:val="28"/>
-                <w:rtl/>
-              </w:rPr>
-            </w:pPr>
-            <w:r>
-              <w:rPr>
-                <w:color w:val="595959" w:themeColor="text1" w:themeTint="A6"/>
-                <w:sz w:val="28"/>
-                <w:szCs w:val="28"/>
+                <w:sz w:val="24"/>
+                <w:szCs w:val="24"/>
+                <w:rtl/>
+              </w:rPr>
+            </w:pPr>
+            <w:r>
+              <w:rPr>
+                <w:color w:val="595959" w:themeColor="text1" w:themeTint="A6"/>
+                <w:sz w:val="24"/>
+                <w:szCs w:val="24"/>
               </w:rPr>
               <w:t>POST</w:t>
             </w:r>
@@ -2253,7 +2232,7 @@
         </w:tc>
         <w:tc>
           <w:tcPr>
-            <w:tcW w:w="2140" w:type="dxa"/>
+            <w:tcW w:w="1587" w:type="dxa"/>
           </w:tcPr>
           <w:p>
             <w:pPr>
@@ -2262,33 +2241,17 @@
               <w:cnfStyle w:val="000000100000" w:firstRow="0" w:lastRow="0" w:firstColumn="0" w:lastColumn="0" w:oddVBand="0" w:evenVBand="0" w:oddHBand="1" w:evenHBand="0" w:firstRowFirstColumn="0" w:firstRowLastColumn="0" w:lastRowFirstColumn="0" w:lastRowLastColumn="0"/>
               <w:rPr>
                 <w:color w:val="595959" w:themeColor="text1" w:themeTint="A6"/>
-                <w:sz w:val="28"/>
-                <w:szCs w:val="28"/>
-              </w:rPr>
-            </w:pPr>
-            <w:r>
-              <w:rPr>
-                <w:color w:val="595959" w:themeColor="text1" w:themeTint="A6"/>
-                <w:sz w:val="28"/>
-                <w:szCs w:val="28"/>
-              </w:rPr>
-              <w:t>a</w:t>
-            </w:r>
-            <w:r>
-              <w:rPr>
-                <w:color w:val="595959" w:themeColor="text1" w:themeTint="A6"/>
-                <w:sz w:val="28"/>
-                <w:szCs w:val="28"/>
-              </w:rPr>
-              <w:t>pi/</w:t>
-            </w:r>
-            <w:r>
-              <w:rPr>
-                <w:color w:val="595959" w:themeColor="text1" w:themeTint="A6"/>
-                <w:sz w:val="28"/>
-                <w:szCs w:val="28"/>
-              </w:rPr>
-              <w:t>services</w:t>
+                <w:sz w:val="24"/>
+                <w:szCs w:val="24"/>
+              </w:rPr>
+            </w:pPr>
+            <w:r>
+              <w:rPr>
+                <w:color w:val="595959" w:themeColor="text1" w:themeTint="A6"/>
+                <w:sz w:val="24"/>
+                <w:szCs w:val="24"/>
+              </w:rPr>
+              <w:t>api/services</w:t>
             </w:r>
           </w:p>
         </w:tc>
@@ -2303,23 +2266,23 @@
         <w:tc>
           <w:tcPr>
             <w:cnfStyle w:val="001000000000" w:firstRow="0" w:lastRow="0" w:firstColumn="1" w:lastColumn="0" w:oddVBand="0" w:evenVBand="0" w:oddHBand="0" w:evenHBand="0" w:firstRowFirstColumn="0" w:firstRowLastColumn="0" w:lastRowFirstColumn="0" w:lastRowLastColumn="0"/>
-            <w:tcW w:w="3515" w:type="dxa"/>
-          </w:tcPr>
-          <w:p>
-            <w:pPr>
-              <w:pStyle w:val="2"/>
-              <w:rPr>
-                <w:color w:val="595959" w:themeColor="text1" w:themeTint="A6"/>
-                <w:sz w:val="28"/>
-                <w:szCs w:val="28"/>
-                <w:rtl/>
-              </w:rPr>
-            </w:pPr>
-            <w:r>
-              <w:rPr>
-                <w:color w:val="595959" w:themeColor="text1" w:themeTint="A6"/>
-                <w:sz w:val="28"/>
-                <w:szCs w:val="28"/>
+            <w:tcW w:w="1587" w:type="dxa"/>
+          </w:tcPr>
+          <w:p>
+            <w:pPr>
+              <w:pStyle w:val="2"/>
+              <w:rPr>
+                <w:color w:val="595959" w:themeColor="text1" w:themeTint="A6"/>
+                <w:sz w:val="24"/>
+                <w:szCs w:val="24"/>
+                <w:rtl/>
+              </w:rPr>
+            </w:pPr>
+            <w:r>
+              <w:rPr>
+                <w:color w:val="595959" w:themeColor="text1" w:themeTint="A6"/>
+                <w:sz w:val="24"/>
+                <w:szCs w:val="24"/>
               </w:rPr>
               <w:t>service</w:t>
             </w:r>
@@ -2327,7 +2290,7 @@
         </w:tc>
         <w:tc>
           <w:tcPr>
-            <w:tcW w:w="1871" w:type="dxa"/>
+            <w:tcW w:w="1587" w:type="dxa"/>
           </w:tcPr>
           <w:p>
             <w:pPr>
@@ -2336,16 +2299,16 @@
               <w:cnfStyle w:val="000000000000" w:firstRow="0" w:lastRow="0" w:firstColumn="0" w:lastColumn="0" w:oddVBand="0" w:evenVBand="0" w:oddHBand="0" w:evenHBand="0" w:firstRowFirstColumn="0" w:firstRowLastColumn="0" w:lastRowFirstColumn="0" w:lastRowLastColumn="0"/>
               <w:rPr>
                 <w:color w:val="595959" w:themeColor="text1" w:themeTint="A6"/>
-                <w:sz w:val="28"/>
-                <w:szCs w:val="28"/>
-                <w:rtl/>
-              </w:rPr>
-            </w:pPr>
-          </w:p>
-        </w:tc>
-        <w:tc>
-          <w:tcPr>
-            <w:tcW w:w="2778" w:type="dxa"/>
+                <w:sz w:val="24"/>
+                <w:szCs w:val="24"/>
+                <w:rtl/>
+              </w:rPr>
+            </w:pPr>
+          </w:p>
+        </w:tc>
+        <w:tc>
+          <w:tcPr>
+            <w:tcW w:w="1587" w:type="dxa"/>
           </w:tcPr>
           <w:p>
             <w:pPr>
@@ -2354,16 +2317,16 @@
               <w:cnfStyle w:val="000000000000" w:firstRow="0" w:lastRow="0" w:firstColumn="0" w:lastColumn="0" w:oddVBand="0" w:evenVBand="0" w:oddHBand="0" w:evenHBand="0" w:firstRowFirstColumn="0" w:firstRowLastColumn="0" w:lastRowFirstColumn="0" w:lastRowLastColumn="0"/>
               <w:rPr>
                 <w:color w:val="595959" w:themeColor="text1" w:themeTint="A6"/>
-                <w:sz w:val="28"/>
-                <w:szCs w:val="28"/>
-                <w:rtl/>
-              </w:rPr>
-            </w:pPr>
-            <w:r>
-              <w:rPr>
-                <w:color w:val="595959" w:themeColor="text1" w:themeTint="A6"/>
-                <w:sz w:val="28"/>
-                <w:szCs w:val="28"/>
+                <w:sz w:val="24"/>
+                <w:szCs w:val="24"/>
+                <w:rtl/>
+              </w:rPr>
+            </w:pPr>
+            <w:r>
+              <w:rPr>
+                <w:color w:val="595959" w:themeColor="text1" w:themeTint="A6"/>
+                <w:sz w:val="24"/>
+                <w:szCs w:val="24"/>
               </w:rPr>
               <w:t>Update a service</w:t>
             </w:r>
@@ -2371,7 +2334,7 @@
         </w:tc>
         <w:tc>
           <w:tcPr>
-            <w:tcW w:w="2053" w:type="dxa"/>
+            <w:tcW w:w="1587" w:type="dxa"/>
           </w:tcPr>
           <w:p>
             <w:pPr>
@@ -2380,16 +2343,16 @@
               <w:cnfStyle w:val="000000000000" w:firstRow="0" w:lastRow="0" w:firstColumn="0" w:lastColumn="0" w:oddVBand="0" w:evenVBand="0" w:oddHBand="0" w:evenHBand="0" w:firstRowFirstColumn="0" w:firstRowLastColumn="0" w:lastRowFirstColumn="0" w:lastRowLastColumn="0"/>
               <w:rPr>
                 <w:color w:val="595959" w:themeColor="text1" w:themeTint="A6"/>
-                <w:sz w:val="28"/>
-                <w:szCs w:val="28"/>
-                <w:rtl/>
-              </w:rPr>
-            </w:pPr>
-            <w:r>
-              <w:rPr>
-                <w:color w:val="595959" w:themeColor="text1" w:themeTint="A6"/>
-                <w:sz w:val="28"/>
-                <w:szCs w:val="28"/>
+                <w:sz w:val="24"/>
+                <w:szCs w:val="24"/>
+                <w:rtl/>
+              </w:rPr>
+            </w:pPr>
+            <w:r>
+              <w:rPr>
+                <w:color w:val="595959" w:themeColor="text1" w:themeTint="A6"/>
+                <w:sz w:val="24"/>
+                <w:szCs w:val="24"/>
               </w:rPr>
               <w:t>private/admin</w:t>
             </w:r>
@@ -2397,7 +2360,7 @@
         </w:tc>
         <w:tc>
           <w:tcPr>
-            <w:tcW w:w="1421" w:type="dxa"/>
+            <w:tcW w:w="1587" w:type="dxa"/>
           </w:tcPr>
           <w:p>
             <w:pPr>
@@ -2406,16 +2369,16 @@
               <w:cnfStyle w:val="000000000000" w:firstRow="0" w:lastRow="0" w:firstColumn="0" w:lastColumn="0" w:oddVBand="0" w:evenVBand="0" w:oddHBand="0" w:evenHBand="0" w:firstRowFirstColumn="0" w:firstRowLastColumn="0" w:lastRowFirstColumn="0" w:lastRowLastColumn="0"/>
               <w:rPr>
                 <w:color w:val="595959" w:themeColor="text1" w:themeTint="A6"/>
-                <w:sz w:val="28"/>
-                <w:szCs w:val="28"/>
-                <w:rtl/>
-              </w:rPr>
-            </w:pPr>
-            <w:r>
-              <w:rPr>
-                <w:color w:val="595959" w:themeColor="text1" w:themeTint="A6"/>
-                <w:sz w:val="28"/>
-                <w:szCs w:val="28"/>
+                <w:sz w:val="24"/>
+                <w:szCs w:val="24"/>
+                <w:rtl/>
+              </w:rPr>
+            </w:pPr>
+            <w:r>
+              <w:rPr>
+                <w:color w:val="595959" w:themeColor="text1" w:themeTint="A6"/>
+                <w:sz w:val="24"/>
+                <w:szCs w:val="24"/>
               </w:rPr>
               <w:t>PUT</w:t>
             </w:r>
@@ -2423,7 +2386,7 @@
         </w:tc>
         <w:tc>
           <w:tcPr>
-            <w:tcW w:w="2140" w:type="dxa"/>
+            <w:tcW w:w="1587" w:type="dxa"/>
           </w:tcPr>
           <w:p>
             <w:pPr>
@@ -2432,41 +2395,17 @@
               <w:cnfStyle w:val="000000000000" w:firstRow="0" w:lastRow="0" w:firstColumn="0" w:lastColumn="0" w:oddVBand="0" w:evenVBand="0" w:oddHBand="0" w:evenHBand="0" w:firstRowFirstColumn="0" w:firstRowLastColumn="0" w:lastRowFirstColumn="0" w:lastRowLastColumn="0"/>
               <w:rPr>
                 <w:color w:val="595959" w:themeColor="text1" w:themeTint="A6"/>
-                <w:sz w:val="28"/>
-                <w:szCs w:val="28"/>
-              </w:rPr>
-            </w:pPr>
-            <w:r>
-              <w:rPr>
-                <w:color w:val="595959" w:themeColor="text1" w:themeTint="A6"/>
-                <w:sz w:val="28"/>
-                <w:szCs w:val="28"/>
-              </w:rPr>
-              <w:t>a</w:t>
-            </w:r>
-            <w:r>
-              <w:rPr>
-                <w:color w:val="595959" w:themeColor="text1" w:themeTint="A6"/>
-                <w:sz w:val="28"/>
-                <w:szCs w:val="28"/>
-              </w:rPr>
-              <w:t>pi/</w:t>
-            </w:r>
-            <w:r>
-              <w:rPr>
-                <w:color w:val="595959" w:themeColor="text1" w:themeTint="A6"/>
-                <w:sz w:val="28"/>
-                <w:szCs w:val="28"/>
-              </w:rPr>
-              <w:t>services</w:t>
-            </w:r>
-            <w:r>
-              <w:rPr>
-                <w:color w:val="595959" w:themeColor="text1" w:themeTint="A6"/>
-                <w:sz w:val="28"/>
-                <w:szCs w:val="28"/>
-              </w:rPr>
-              <w:t>/:id</w:t>
+                <w:sz w:val="24"/>
+                <w:szCs w:val="24"/>
+              </w:rPr>
+            </w:pPr>
+            <w:r>
+              <w:rPr>
+                <w:color w:val="595959" w:themeColor="text1" w:themeTint="A6"/>
+                <w:sz w:val="24"/>
+                <w:szCs w:val="24"/>
+              </w:rPr>
+              <w:t>api/services/:id</w:t>
             </w:r>
           </w:p>
         </w:tc>
@@ -2482,23 +2421,23 @@
         <w:tc>
           <w:tcPr>
             <w:cnfStyle w:val="001000000000" w:firstRow="0" w:lastRow="0" w:firstColumn="1" w:lastColumn="0" w:oddVBand="0" w:evenVBand="0" w:oddHBand="0" w:evenHBand="0" w:firstRowFirstColumn="0" w:firstRowLastColumn="0" w:lastRowFirstColumn="0" w:lastRowLastColumn="0"/>
-            <w:tcW w:w="3515" w:type="dxa"/>
-          </w:tcPr>
-          <w:p>
-            <w:pPr>
-              <w:pStyle w:val="2"/>
-              <w:rPr>
-                <w:color w:val="595959" w:themeColor="text1" w:themeTint="A6"/>
-                <w:sz w:val="28"/>
-                <w:szCs w:val="28"/>
-                <w:rtl/>
-              </w:rPr>
-            </w:pPr>
-            <w:r>
-              <w:rPr>
-                <w:color w:val="595959" w:themeColor="text1" w:themeTint="A6"/>
-                <w:sz w:val="28"/>
-                <w:szCs w:val="28"/>
+            <w:tcW w:w="1587" w:type="dxa"/>
+          </w:tcPr>
+          <w:p>
+            <w:pPr>
+              <w:pStyle w:val="2"/>
+              <w:rPr>
+                <w:color w:val="595959" w:themeColor="text1" w:themeTint="A6"/>
+                <w:sz w:val="24"/>
+                <w:szCs w:val="24"/>
+                <w:rtl/>
+              </w:rPr>
+            </w:pPr>
+            <w:r>
+              <w:rPr>
+                <w:color w:val="595959" w:themeColor="text1" w:themeTint="A6"/>
+                <w:sz w:val="24"/>
+                <w:szCs w:val="24"/>
               </w:rPr>
               <w:t>deleted service</w:t>
             </w:r>
@@ -2506,7 +2445,7 @@
         </w:tc>
         <w:tc>
           <w:tcPr>
-            <w:tcW w:w="1871" w:type="dxa"/>
+            <w:tcW w:w="1587" w:type="dxa"/>
           </w:tcPr>
           <w:p>
             <w:pPr>
@@ -2515,16 +2454,16 @@
               <w:cnfStyle w:val="000000100000" w:firstRow="0" w:lastRow="0" w:firstColumn="0" w:lastColumn="0" w:oddVBand="0" w:evenVBand="0" w:oddHBand="1" w:evenHBand="0" w:firstRowFirstColumn="0" w:firstRowLastColumn="0" w:lastRowFirstColumn="0" w:lastRowLastColumn="0"/>
               <w:rPr>
                 <w:color w:val="595959" w:themeColor="text1" w:themeTint="A6"/>
-                <w:sz w:val="28"/>
-                <w:szCs w:val="28"/>
-                <w:rtl/>
-              </w:rPr>
-            </w:pPr>
-          </w:p>
-        </w:tc>
-        <w:tc>
-          <w:tcPr>
-            <w:tcW w:w="2778" w:type="dxa"/>
+                <w:sz w:val="24"/>
+                <w:szCs w:val="24"/>
+                <w:rtl/>
+              </w:rPr>
+            </w:pPr>
+          </w:p>
+        </w:tc>
+        <w:tc>
+          <w:tcPr>
+            <w:tcW w:w="1587" w:type="dxa"/>
           </w:tcPr>
           <w:p>
             <w:pPr>
@@ -2533,16 +2472,16 @@
               <w:cnfStyle w:val="000000100000" w:firstRow="0" w:lastRow="0" w:firstColumn="0" w:lastColumn="0" w:oddVBand="0" w:evenVBand="0" w:oddHBand="1" w:evenHBand="0" w:firstRowFirstColumn="0" w:firstRowLastColumn="0" w:lastRowFirstColumn="0" w:lastRowLastColumn="0"/>
               <w:rPr>
                 <w:color w:val="595959" w:themeColor="text1" w:themeTint="A6"/>
-                <w:sz w:val="28"/>
-                <w:szCs w:val="28"/>
-                <w:rtl/>
-              </w:rPr>
-            </w:pPr>
-            <w:r>
-              <w:rPr>
-                <w:color w:val="595959" w:themeColor="text1" w:themeTint="A6"/>
-                <w:sz w:val="28"/>
-                <w:szCs w:val="28"/>
+                <w:sz w:val="24"/>
+                <w:szCs w:val="24"/>
+                <w:rtl/>
+              </w:rPr>
+            </w:pPr>
+            <w:r>
+              <w:rPr>
+                <w:color w:val="595959" w:themeColor="text1" w:themeTint="A6"/>
+                <w:sz w:val="24"/>
+                <w:szCs w:val="24"/>
               </w:rPr>
               <w:t>Delete a service</w:t>
             </w:r>
@@ -2550,7 +2489,7 @@
         </w:tc>
         <w:tc>
           <w:tcPr>
-            <w:tcW w:w="2053" w:type="dxa"/>
+            <w:tcW w:w="1587" w:type="dxa"/>
           </w:tcPr>
           <w:p>
             <w:pPr>
@@ -2559,16 +2498,16 @@
               <w:cnfStyle w:val="000000100000" w:firstRow="0" w:lastRow="0" w:firstColumn="0" w:lastColumn="0" w:oddVBand="0" w:evenVBand="0" w:oddHBand="1" w:evenHBand="0" w:firstRowFirstColumn="0" w:firstRowLastColumn="0" w:lastRowFirstColumn="0" w:lastRowLastColumn="0"/>
               <w:rPr>
                 <w:color w:val="595959" w:themeColor="text1" w:themeTint="A6"/>
-                <w:sz w:val="28"/>
-                <w:szCs w:val="28"/>
-                <w:rtl/>
-              </w:rPr>
-            </w:pPr>
-            <w:r>
-              <w:rPr>
-                <w:color w:val="595959" w:themeColor="text1" w:themeTint="A6"/>
-                <w:sz w:val="28"/>
-                <w:szCs w:val="28"/>
+                <w:sz w:val="24"/>
+                <w:szCs w:val="24"/>
+                <w:rtl/>
+              </w:rPr>
+            </w:pPr>
+            <w:r>
+              <w:rPr>
+                <w:color w:val="595959" w:themeColor="text1" w:themeTint="A6"/>
+                <w:sz w:val="24"/>
+                <w:szCs w:val="24"/>
               </w:rPr>
               <w:t>private/admin</w:t>
             </w:r>
@@ -2576,7 +2515,7 @@
         </w:tc>
         <w:tc>
           <w:tcPr>
-            <w:tcW w:w="1421" w:type="dxa"/>
+            <w:tcW w:w="1587" w:type="dxa"/>
           </w:tcPr>
           <w:p>
             <w:pPr>
@@ -2585,16 +2524,16 @@
               <w:cnfStyle w:val="000000100000" w:firstRow="0" w:lastRow="0" w:firstColumn="0" w:lastColumn="0" w:oddVBand="0" w:evenVBand="0" w:oddHBand="1" w:evenHBand="0" w:firstRowFirstColumn="0" w:firstRowLastColumn="0" w:lastRowFirstColumn="0" w:lastRowLastColumn="0"/>
               <w:rPr>
                 <w:color w:val="595959" w:themeColor="text1" w:themeTint="A6"/>
-                <w:sz w:val="28"/>
-                <w:szCs w:val="28"/>
-                <w:rtl/>
-              </w:rPr>
-            </w:pPr>
-            <w:r>
-              <w:rPr>
-                <w:color w:val="595959" w:themeColor="text1" w:themeTint="A6"/>
-                <w:sz w:val="28"/>
-                <w:szCs w:val="28"/>
+                <w:sz w:val="24"/>
+                <w:szCs w:val="24"/>
+                <w:rtl/>
+              </w:rPr>
+            </w:pPr>
+            <w:r>
+              <w:rPr>
+                <w:color w:val="595959" w:themeColor="text1" w:themeTint="A6"/>
+                <w:sz w:val="24"/>
+                <w:szCs w:val="24"/>
               </w:rPr>
               <w:t>DELETE</w:t>
             </w:r>
@@ -2602,7 +2541,7 @@
         </w:tc>
         <w:tc>
           <w:tcPr>
-            <w:tcW w:w="2140" w:type="dxa"/>
+            <w:tcW w:w="1587" w:type="dxa"/>
           </w:tcPr>
           <w:p>
             <w:pPr>
@@ -2611,39 +2550,181 @@
               <w:cnfStyle w:val="000000100000" w:firstRow="0" w:lastRow="0" w:firstColumn="0" w:lastColumn="0" w:oddVBand="0" w:evenVBand="0" w:oddHBand="1" w:evenHBand="0" w:firstRowFirstColumn="0" w:firstRowLastColumn="0" w:lastRowFirstColumn="0" w:lastRowLastColumn="0"/>
               <w:rPr>
                 <w:color w:val="595959" w:themeColor="text1" w:themeTint="A6"/>
-                <w:sz w:val="28"/>
-                <w:szCs w:val="28"/>
-              </w:rPr>
-            </w:pPr>
-            <w:r>
-              <w:rPr>
-                <w:color w:val="595959" w:themeColor="text1" w:themeTint="A6"/>
-                <w:sz w:val="28"/>
-                <w:szCs w:val="28"/>
-              </w:rPr>
-              <w:t>a</w:t>
-            </w:r>
-            <w:r>
-              <w:rPr>
-                <w:color w:val="595959" w:themeColor="text1" w:themeTint="A6"/>
-                <w:sz w:val="28"/>
-                <w:szCs w:val="28"/>
-              </w:rPr>
-              <w:t>pi/</w:t>
-            </w:r>
-            <w:r>
-              <w:rPr>
-                <w:color w:val="595959" w:themeColor="text1" w:themeTint="A6"/>
-                <w:sz w:val="28"/>
-                <w:szCs w:val="28"/>
+                <w:sz w:val="24"/>
+                <w:szCs w:val="24"/>
+              </w:rPr>
+            </w:pPr>
+            <w:r>
+              <w:rPr>
+                <w:color w:val="595959" w:themeColor="text1" w:themeTint="A6"/>
+                <w:sz w:val="24"/>
+                <w:szCs w:val="24"/>
+              </w:rPr>
+              <w:t>api/services/:id</w:t>
+            </w:r>
+          </w:p>
+        </w:tc>
+      </w:tr>
+      <w:tr>
+        <w:tblPrEx>
+          <w:jc w:val="left"/>
+        </w:tblPrEx>
+        <w:trPr>
+          <w:trHeight w:val="227"/>
+        </w:trPr>
+        <w:tc>
+          <w:tcPr>
+            <w:cnfStyle w:val="001000000000" w:firstRow="0" w:lastRow="0" w:firstColumn="1" w:lastColumn="0" w:oddVBand="0" w:evenVBand="0" w:oddHBand="0" w:evenHBand="0" w:firstRowFirstColumn="0" w:firstRowLastColumn="0" w:lastRowFirstColumn="0" w:lastRowLastColumn="0"/>
+            <w:tcW w:w="1587" w:type="dxa"/>
+          </w:tcPr>
+          <w:p>
+            <w:pPr>
+              <w:pStyle w:val="2"/>
+              <w:rPr>
+                <w:color w:val="595959" w:themeColor="text1" w:themeTint="A6"/>
+                <w:sz w:val="24"/>
+                <w:szCs w:val="24"/>
+              </w:rPr>
+            </w:pPr>
+            <w:r>
+              <w:rPr>
+                <w:color w:val="595959" w:themeColor="text1" w:themeTint="A6"/>
+                <w:sz w:val="24"/>
+                <w:szCs w:val="24"/>
+              </w:rPr>
+              <w:t>liked service</w:t>
+            </w:r>
+          </w:p>
+        </w:tc>
+        <w:tc>
+          <w:tcPr>
+            <w:tcW w:w="1587" w:type="dxa"/>
+          </w:tcPr>
+          <w:p>
+            <w:pPr>
+              <w:pStyle w:val="2"/>
+              <w:jc w:val="right"/>
+              <w:cnfStyle w:val="000000000000" w:firstRow="0" w:lastRow="0" w:firstColumn="0" w:lastColumn="0" w:oddVBand="0" w:evenVBand="0" w:oddHBand="0" w:evenHBand="0" w:firstRowFirstColumn="0" w:firstRowLastColumn="0" w:lastRowFirstColumn="0" w:lastRowLastColumn="0"/>
+              <w:rPr>
+                <w:color w:val="595959" w:themeColor="text1" w:themeTint="A6"/>
+                <w:sz w:val="28"/>
+                <w:szCs w:val="28"/>
+                <w:rtl/>
+              </w:rPr>
+            </w:pPr>
+          </w:p>
+        </w:tc>
+        <w:tc>
+          <w:tcPr>
+            <w:tcW w:w="1587" w:type="dxa"/>
+          </w:tcPr>
+          <w:p>
+            <w:pPr>
+              <w:pStyle w:val="2"/>
+              <w:jc w:val="right"/>
+              <w:cnfStyle w:val="000000000000" w:firstRow="0" w:lastRow="0" w:firstColumn="0" w:lastColumn="0" w:oddVBand="0" w:evenVBand="0" w:oddHBand="0" w:evenHBand="0" w:firstRowFirstColumn="0" w:firstRowLastColumn="0" w:lastRowFirstColumn="0" w:lastRowLastColumn="0"/>
+              <w:rPr>
+                <w:color w:val="595959" w:themeColor="text1" w:themeTint="A6"/>
+                <w:sz w:val="24"/>
+                <w:szCs w:val="24"/>
+              </w:rPr>
+            </w:pPr>
+            <w:r>
+              <w:rPr>
+                <w:color w:val="595959" w:themeColor="text1" w:themeTint="A6"/>
+                <w:sz w:val="24"/>
+                <w:szCs w:val="24"/>
+              </w:rPr>
+              <w:t>like/unlike service</w:t>
+            </w:r>
+          </w:p>
+        </w:tc>
+        <w:tc>
+          <w:tcPr>
+            <w:tcW w:w="1587" w:type="dxa"/>
+          </w:tcPr>
+          <w:p>
+            <w:pPr>
+              <w:pStyle w:val="2"/>
+              <w:jc w:val="right"/>
+              <w:cnfStyle w:val="000000000000" w:firstRow="0" w:lastRow="0" w:firstColumn="0" w:lastColumn="0" w:oddVBand="0" w:evenVBand="0" w:oddHBand="0" w:evenHBand="0" w:firstRowFirstColumn="0" w:firstRowLastColumn="0" w:lastRowFirstColumn="0" w:lastRowLastColumn="0"/>
+              <w:rPr>
+                <w:color w:val="595959" w:themeColor="text1" w:themeTint="A6"/>
+                <w:sz w:val="24"/>
+                <w:szCs w:val="24"/>
+              </w:rPr>
+            </w:pPr>
+            <w:r>
+              <w:rPr>
+                <w:color w:val="595959" w:themeColor="text1" w:themeTint="A6"/>
+                <w:sz w:val="24"/>
+                <w:szCs w:val="24"/>
+              </w:rPr>
+              <w:t>private</w:t>
+            </w:r>
+          </w:p>
+        </w:tc>
+        <w:tc>
+          <w:tcPr>
+            <w:tcW w:w="1587" w:type="dxa"/>
+          </w:tcPr>
+          <w:p>
+            <w:pPr>
+              <w:pStyle w:val="2"/>
+              <w:jc w:val="right"/>
+              <w:cnfStyle w:val="000000000000" w:firstRow="0" w:lastRow="0" w:firstColumn="0" w:lastColumn="0" w:oddVBand="0" w:evenVBand="0" w:oddHBand="0" w:evenHBand="0" w:firstRowFirstColumn="0" w:firstRowLastColumn="0" w:lastRowFirstColumn="0" w:lastRowLastColumn="0"/>
+              <w:rPr>
+                <w:color w:val="595959" w:themeColor="text1" w:themeTint="A6"/>
+                <w:sz w:val="24"/>
+                <w:szCs w:val="24"/>
+              </w:rPr>
+            </w:pPr>
+            <w:r>
+              <w:rPr>
+                <w:color w:val="595959" w:themeColor="text1" w:themeTint="A6"/>
+                <w:sz w:val="24"/>
+                <w:szCs w:val="24"/>
+              </w:rPr>
+              <w:t>PATCH</w:t>
+            </w:r>
+          </w:p>
+        </w:tc>
+        <w:tc>
+          <w:tcPr>
+            <w:tcW w:w="1587" w:type="dxa"/>
+          </w:tcPr>
+          <w:p>
+            <w:pPr>
+              <w:pStyle w:val="2"/>
+              <w:jc w:val="right"/>
+              <w:cnfStyle w:val="000000000000" w:firstRow="0" w:lastRow="0" w:firstColumn="0" w:lastColumn="0" w:oddVBand="0" w:evenVBand="0" w:oddHBand="0" w:evenHBand="0" w:firstRowFirstColumn="0" w:firstRowLastColumn="0" w:lastRowFirstColumn="0" w:lastRowLastColumn="0"/>
+              <w:rPr>
+                <w:color w:val="595959" w:themeColor="text1" w:themeTint="A6"/>
+                <w:sz w:val="24"/>
+                <w:szCs w:val="24"/>
+              </w:rPr>
+            </w:pPr>
+            <w:r>
+              <w:rPr>
+                <w:color w:val="595959" w:themeColor="text1" w:themeTint="A6"/>
+                <w:sz w:val="24"/>
+                <w:szCs w:val="24"/>
+              </w:rPr>
+              <w:t xml:space="preserve">api/ </w:t>
+            </w:r>
+            <w:r>
+              <w:rPr>
+                <w:color w:val="595959" w:themeColor="text1" w:themeTint="A6"/>
+                <w:sz w:val="24"/>
+                <w:szCs w:val="24"/>
               </w:rPr>
               <w:t>services</w:t>
             </w:r>
             <w:r>
               <w:rPr>
                 <w:color w:val="595959" w:themeColor="text1" w:themeTint="A6"/>
-                <w:sz w:val="28"/>
-                <w:szCs w:val="28"/>
+                <w:sz w:val="24"/>
+                <w:szCs w:val="24"/>
               </w:rPr>
               <w:t>/:id</w:t>
             </w:r>
@@ -2686,12 +2767,12 @@
         <w:tblLook w:val="04A0" w:firstRow="1" w:lastRow="0" w:firstColumn="1" w:lastColumn="0" w:noHBand="0" w:noVBand="1"/>
       </w:tblPr>
       <w:tblGrid>
-        <w:gridCol w:w="1240"/>
-        <w:gridCol w:w="732"/>
-        <w:gridCol w:w="1274"/>
-        <w:gridCol w:w="1383"/>
-        <w:gridCol w:w="858"/>
-        <w:gridCol w:w="2819"/>
+        <w:gridCol w:w="1185"/>
+        <w:gridCol w:w="787"/>
+        <w:gridCol w:w="1218"/>
+        <w:gridCol w:w="1507"/>
+        <w:gridCol w:w="926"/>
+        <w:gridCol w:w="2683"/>
       </w:tblGrid>
       <w:tr>
         <w:trPr>
@@ -2823,16 +2904,16 @@
               <w:pStyle w:val="2"/>
               <w:rPr>
                 <w:color w:val="595959" w:themeColor="text1" w:themeTint="A6"/>
-                <w:sz w:val="28"/>
-                <w:szCs w:val="28"/>
-                <w:rtl/>
-              </w:rPr>
-            </w:pPr>
-            <w:r>
-              <w:rPr>
-                <w:color w:val="595959" w:themeColor="text1" w:themeTint="A6"/>
-                <w:sz w:val="28"/>
-                <w:szCs w:val="28"/>
+                <w:sz w:val="24"/>
+                <w:szCs w:val="24"/>
+                <w:rtl/>
+              </w:rPr>
+            </w:pPr>
+            <w:r>
+              <w:rPr>
+                <w:color w:val="595959" w:themeColor="text1" w:themeTint="A6"/>
+                <w:sz w:val="24"/>
+                <w:szCs w:val="24"/>
               </w:rPr>
               <w:t>appointment</w:t>
             </w:r>
@@ -2849,8 +2930,8 @@
               <w:cnfStyle w:val="000000100000" w:firstRow="0" w:lastRow="0" w:firstColumn="0" w:lastColumn="0" w:oddVBand="0" w:evenVBand="0" w:oddHBand="1" w:evenHBand="0" w:firstRowFirstColumn="0" w:firstRowLastColumn="0" w:lastRowFirstColumn="0" w:lastRowLastColumn="0"/>
               <w:rPr>
                 <w:color w:val="595959" w:themeColor="text1" w:themeTint="A6"/>
-                <w:sz w:val="28"/>
-                <w:szCs w:val="28"/>
+                <w:sz w:val="24"/>
+                <w:szCs w:val="24"/>
                 <w:rtl/>
               </w:rPr>
             </w:pPr>
@@ -2867,16 +2948,16 @@
               <w:cnfStyle w:val="000000100000" w:firstRow="0" w:lastRow="0" w:firstColumn="0" w:lastColumn="0" w:oddVBand="0" w:evenVBand="0" w:oddHBand="1" w:evenHBand="0" w:firstRowFirstColumn="0" w:firstRowLastColumn="0" w:lastRowFirstColumn="0" w:lastRowLastColumn="0"/>
               <w:rPr>
                 <w:color w:val="595959" w:themeColor="text1" w:themeTint="A6"/>
-                <w:sz w:val="28"/>
-                <w:szCs w:val="28"/>
-                <w:rtl/>
-              </w:rPr>
-            </w:pPr>
-            <w:r>
-              <w:rPr>
-                <w:color w:val="595959" w:themeColor="text1" w:themeTint="A6"/>
-                <w:sz w:val="28"/>
-                <w:szCs w:val="28"/>
+                <w:sz w:val="24"/>
+                <w:szCs w:val="24"/>
+                <w:rtl/>
+              </w:rPr>
+            </w:pPr>
+            <w:r>
+              <w:rPr>
+                <w:color w:val="595959" w:themeColor="text1" w:themeTint="A6"/>
+                <w:sz w:val="24"/>
+                <w:szCs w:val="24"/>
               </w:rPr>
               <w:t>Create a new appointment</w:t>
             </w:r>
@@ -2893,16 +2974,16 @@
               <w:cnfStyle w:val="000000100000" w:firstRow="0" w:lastRow="0" w:firstColumn="0" w:lastColumn="0" w:oddVBand="0" w:evenVBand="0" w:oddHBand="1" w:evenHBand="0" w:firstRowFirstColumn="0" w:firstRowLastColumn="0" w:lastRowFirstColumn="0" w:lastRowLastColumn="0"/>
               <w:rPr>
                 <w:color w:val="595959" w:themeColor="text1" w:themeTint="A6"/>
-                <w:sz w:val="28"/>
-                <w:szCs w:val="28"/>
-                <w:rtl/>
-              </w:rPr>
-            </w:pPr>
-            <w:r>
-              <w:rPr>
-                <w:color w:val="595959" w:themeColor="text1" w:themeTint="A6"/>
-                <w:sz w:val="28"/>
-                <w:szCs w:val="28"/>
+                <w:sz w:val="24"/>
+                <w:szCs w:val="24"/>
+                <w:rtl/>
+              </w:rPr>
+            </w:pPr>
+            <w:r>
+              <w:rPr>
+                <w:color w:val="595959" w:themeColor="text1" w:themeTint="A6"/>
+                <w:sz w:val="24"/>
+                <w:szCs w:val="24"/>
               </w:rPr>
               <w:t>private</w:t>
             </w:r>
@@ -2919,16 +3000,16 @@
               <w:cnfStyle w:val="000000100000" w:firstRow="0" w:lastRow="0" w:firstColumn="0" w:lastColumn="0" w:oddVBand="0" w:evenVBand="0" w:oddHBand="1" w:evenHBand="0" w:firstRowFirstColumn="0" w:firstRowLastColumn="0" w:lastRowFirstColumn="0" w:lastRowLastColumn="0"/>
               <w:rPr>
                 <w:color w:val="595959" w:themeColor="text1" w:themeTint="A6"/>
-                <w:sz w:val="28"/>
-                <w:szCs w:val="28"/>
-                <w:rtl/>
-              </w:rPr>
-            </w:pPr>
-            <w:r>
-              <w:rPr>
-                <w:color w:val="595959" w:themeColor="text1" w:themeTint="A6"/>
-                <w:sz w:val="28"/>
-                <w:szCs w:val="28"/>
+                <w:sz w:val="24"/>
+                <w:szCs w:val="24"/>
+                <w:rtl/>
+              </w:rPr>
+            </w:pPr>
+            <w:r>
+              <w:rPr>
+                <w:color w:val="595959" w:themeColor="text1" w:themeTint="A6"/>
+                <w:sz w:val="24"/>
+                <w:szCs w:val="24"/>
               </w:rPr>
               <w:t>POST</w:t>
             </w:r>
@@ -2945,31 +3026,23 @@
               <w:cnfStyle w:val="000000100000" w:firstRow="0" w:lastRow="0" w:firstColumn="0" w:lastColumn="0" w:oddVBand="0" w:evenVBand="0" w:oddHBand="1" w:evenHBand="0" w:firstRowFirstColumn="0" w:firstRowLastColumn="0" w:lastRowFirstColumn="0" w:lastRowLastColumn="0"/>
               <w:rPr>
                 <w:color w:val="595959" w:themeColor="text1" w:themeTint="A6"/>
-                <w:sz w:val="28"/>
-                <w:szCs w:val="28"/>
-              </w:rPr>
-            </w:pPr>
-            <w:r>
-              <w:rPr>
-                <w:color w:val="595959" w:themeColor="text1" w:themeTint="A6"/>
-                <w:sz w:val="28"/>
-                <w:szCs w:val="28"/>
-              </w:rPr>
-              <w:t>a</w:t>
-            </w:r>
-            <w:r>
-              <w:rPr>
-                <w:color w:val="595959" w:themeColor="text1" w:themeTint="A6"/>
-                <w:sz w:val="28"/>
-                <w:szCs w:val="28"/>
-              </w:rPr>
-              <w:t>pi/</w:t>
-            </w:r>
-            <w:r>
-              <w:rPr>
-                <w:color w:val="595959" w:themeColor="text1" w:themeTint="A6"/>
-                <w:sz w:val="28"/>
-                <w:szCs w:val="28"/>
+                <w:sz w:val="24"/>
+                <w:szCs w:val="24"/>
+              </w:rPr>
+            </w:pPr>
+            <w:r>
+              <w:rPr>
+                <w:color w:val="595959" w:themeColor="text1" w:themeTint="A6"/>
+                <w:sz w:val="24"/>
+                <w:szCs w:val="24"/>
+              </w:rPr>
+              <w:t>api/</w:t>
+            </w:r>
+            <w:r>
+              <w:rPr>
+                <w:color w:val="595959" w:themeColor="text1" w:themeTint="A6"/>
+                <w:sz w:val="24"/>
+                <w:szCs w:val="24"/>
               </w:rPr>
               <w:t>appointments</w:t>
             </w:r>
@@ -2993,24 +3066,24 @@
               <w:pStyle w:val="2"/>
               <w:rPr>
                 <w:color w:val="595959" w:themeColor="text1" w:themeTint="A6"/>
-                <w:sz w:val="28"/>
-                <w:szCs w:val="28"/>
-                <w:rtl/>
-              </w:rPr>
-            </w:pPr>
-            <w:r>
-              <w:rPr>
-                <w:color w:val="595959" w:themeColor="text1" w:themeTint="A6"/>
-                <w:sz w:val="28"/>
-                <w:szCs w:val="28"/>
+                <w:sz w:val="24"/>
+                <w:szCs w:val="24"/>
+                <w:rtl/>
+              </w:rPr>
+            </w:pPr>
+            <w:r>
+              <w:rPr>
+                <w:color w:val="595959" w:themeColor="text1" w:themeTint="A6"/>
+                <w:sz w:val="24"/>
+                <w:szCs w:val="24"/>
               </w:rPr>
               <w:t>a</w:t>
             </w:r>
             <w:r>
               <w:rPr>
                 <w:color w:val="595959" w:themeColor="text1" w:themeTint="A6"/>
-                <w:sz w:val="28"/>
-                <w:szCs w:val="28"/>
+                <w:sz w:val="24"/>
+                <w:szCs w:val="24"/>
               </w:rPr>
               <w:t>ppointments</w:t>
             </w:r>
@@ -3027,8 +3100,8 @@
               <w:cnfStyle w:val="000000000000" w:firstRow="0" w:lastRow="0" w:firstColumn="0" w:lastColumn="0" w:oddVBand="0" w:evenVBand="0" w:oddHBand="0" w:evenHBand="0" w:firstRowFirstColumn="0" w:firstRowLastColumn="0" w:lastRowFirstColumn="0" w:lastRowLastColumn="0"/>
               <w:rPr>
                 <w:color w:val="595959" w:themeColor="text1" w:themeTint="A6"/>
-                <w:sz w:val="28"/>
-                <w:szCs w:val="28"/>
+                <w:sz w:val="24"/>
+                <w:szCs w:val="24"/>
                 <w:rtl/>
               </w:rPr>
             </w:pPr>
@@ -3045,16 +3118,16 @@
               <w:cnfStyle w:val="000000000000" w:firstRow="0" w:lastRow="0" w:firstColumn="0" w:lastColumn="0" w:oddVBand="0" w:evenVBand="0" w:oddHBand="0" w:evenHBand="0" w:firstRowFirstColumn="0" w:firstRowLastColumn="0" w:lastRowFirstColumn="0" w:lastRowLastColumn="0"/>
               <w:rPr>
                 <w:color w:val="595959" w:themeColor="text1" w:themeTint="A6"/>
-                <w:sz w:val="28"/>
-                <w:szCs w:val="28"/>
-                <w:rtl/>
-              </w:rPr>
-            </w:pPr>
-            <w:r>
-              <w:rPr>
-                <w:color w:val="595959" w:themeColor="text1" w:themeTint="A6"/>
-                <w:sz w:val="28"/>
-                <w:szCs w:val="28"/>
+                <w:sz w:val="24"/>
+                <w:szCs w:val="24"/>
+                <w:rtl/>
+              </w:rPr>
+            </w:pPr>
+            <w:r>
+              <w:rPr>
+                <w:color w:val="595959" w:themeColor="text1" w:themeTint="A6"/>
+                <w:sz w:val="24"/>
+                <w:szCs w:val="24"/>
               </w:rPr>
               <w:t>Get all appointments</w:t>
             </w:r>
@@ -3071,16 +3144,16 @@
               <w:cnfStyle w:val="000000000000" w:firstRow="0" w:lastRow="0" w:firstColumn="0" w:lastColumn="0" w:oddVBand="0" w:evenVBand="0" w:oddHBand="0" w:evenHBand="0" w:firstRowFirstColumn="0" w:firstRowLastColumn="0" w:lastRowFirstColumn="0" w:lastRowLastColumn="0"/>
               <w:rPr>
                 <w:color w:val="595959" w:themeColor="text1" w:themeTint="A6"/>
-                <w:sz w:val="28"/>
-                <w:szCs w:val="28"/>
-                <w:rtl/>
-              </w:rPr>
-            </w:pPr>
-            <w:r>
-              <w:rPr>
-                <w:color w:val="595959" w:themeColor="text1" w:themeTint="A6"/>
-                <w:sz w:val="28"/>
-                <w:szCs w:val="28"/>
+                <w:sz w:val="24"/>
+                <w:szCs w:val="24"/>
+                <w:rtl/>
+              </w:rPr>
+            </w:pPr>
+            <w:r>
+              <w:rPr>
+                <w:color w:val="595959" w:themeColor="text1" w:themeTint="A6"/>
+                <w:sz w:val="24"/>
+                <w:szCs w:val="24"/>
               </w:rPr>
               <w:t>private/admin</w:t>
             </w:r>
@@ -3097,16 +3170,16 @@
               <w:cnfStyle w:val="000000000000" w:firstRow="0" w:lastRow="0" w:firstColumn="0" w:lastColumn="0" w:oddVBand="0" w:evenVBand="0" w:oddHBand="0" w:evenHBand="0" w:firstRowFirstColumn="0" w:firstRowLastColumn="0" w:lastRowFirstColumn="0" w:lastRowLastColumn="0"/>
               <w:rPr>
                 <w:color w:val="595959" w:themeColor="text1" w:themeTint="A6"/>
-                <w:sz w:val="28"/>
-                <w:szCs w:val="28"/>
-                <w:rtl/>
-              </w:rPr>
-            </w:pPr>
-            <w:r>
-              <w:rPr>
-                <w:color w:val="595959" w:themeColor="text1" w:themeTint="A6"/>
-                <w:sz w:val="28"/>
-                <w:szCs w:val="28"/>
+                <w:sz w:val="24"/>
+                <w:szCs w:val="24"/>
+                <w:rtl/>
+              </w:rPr>
+            </w:pPr>
+            <w:r>
+              <w:rPr>
+                <w:color w:val="595959" w:themeColor="text1" w:themeTint="A6"/>
+                <w:sz w:val="24"/>
+                <w:szCs w:val="24"/>
               </w:rPr>
               <w:t>GET</w:t>
             </w:r>
@@ -3123,33 +3196,17 @@
               <w:cnfStyle w:val="000000000000" w:firstRow="0" w:lastRow="0" w:firstColumn="0" w:lastColumn="0" w:oddVBand="0" w:evenVBand="0" w:oddHBand="0" w:evenHBand="0" w:firstRowFirstColumn="0" w:firstRowLastColumn="0" w:lastRowFirstColumn="0" w:lastRowLastColumn="0"/>
               <w:rPr>
                 <w:color w:val="595959" w:themeColor="text1" w:themeTint="A6"/>
-                <w:sz w:val="28"/>
-                <w:szCs w:val="28"/>
-              </w:rPr>
-            </w:pPr>
-            <w:r>
-              <w:rPr>
-                <w:color w:val="595959" w:themeColor="text1" w:themeTint="A6"/>
-                <w:sz w:val="28"/>
-                <w:szCs w:val="28"/>
-              </w:rPr>
-              <w:t>a</w:t>
-            </w:r>
-            <w:r>
-              <w:rPr>
-                <w:color w:val="595959" w:themeColor="text1" w:themeTint="A6"/>
-                <w:sz w:val="28"/>
-                <w:szCs w:val="28"/>
-              </w:rPr>
-              <w:t>pi/</w:t>
-            </w:r>
-            <w:r>
-              <w:rPr>
-                <w:color w:val="595959" w:themeColor="text1" w:themeTint="A6"/>
-                <w:sz w:val="28"/>
-                <w:szCs w:val="28"/>
-              </w:rPr>
-              <w:t>appointments</w:t>
+                <w:sz w:val="24"/>
+                <w:szCs w:val="24"/>
+              </w:rPr>
+            </w:pPr>
+            <w:r>
+              <w:rPr>
+                <w:color w:val="595959" w:themeColor="text1" w:themeTint="A6"/>
+                <w:sz w:val="24"/>
+                <w:szCs w:val="24"/>
+              </w:rPr>
+              <w:t>api/appointments</w:t>
             </w:r>
           </w:p>
         </w:tc>
@@ -3172,16 +3229,16 @@
               <w:pStyle w:val="2"/>
               <w:rPr>
                 <w:color w:val="595959" w:themeColor="text1" w:themeTint="A6"/>
-                <w:sz w:val="28"/>
-                <w:szCs w:val="28"/>
-                <w:rtl/>
-              </w:rPr>
-            </w:pPr>
-            <w:r>
-              <w:rPr>
-                <w:color w:val="595959" w:themeColor="text1" w:themeTint="A6"/>
-                <w:sz w:val="28"/>
-                <w:szCs w:val="28"/>
+                <w:sz w:val="24"/>
+                <w:szCs w:val="24"/>
+                <w:rtl/>
+              </w:rPr>
+            </w:pPr>
+            <w:r>
+              <w:rPr>
+                <w:color w:val="595959" w:themeColor="text1" w:themeTint="A6"/>
+                <w:sz w:val="24"/>
+                <w:szCs w:val="24"/>
               </w:rPr>
               <w:t>appointments</w:t>
             </w:r>
@@ -3198,8 +3255,8 @@
               <w:cnfStyle w:val="000000100000" w:firstRow="0" w:lastRow="0" w:firstColumn="0" w:lastColumn="0" w:oddVBand="0" w:evenVBand="0" w:oddHBand="1" w:evenHBand="0" w:firstRowFirstColumn="0" w:firstRowLastColumn="0" w:lastRowFirstColumn="0" w:lastRowLastColumn="0"/>
               <w:rPr>
                 <w:color w:val="595959" w:themeColor="text1" w:themeTint="A6"/>
-                <w:sz w:val="28"/>
-                <w:szCs w:val="28"/>
+                <w:sz w:val="24"/>
+                <w:szCs w:val="24"/>
                 <w:rtl/>
               </w:rPr>
             </w:pPr>
@@ -3216,16 +3273,16 @@
               <w:cnfStyle w:val="000000100000" w:firstRow="0" w:lastRow="0" w:firstColumn="0" w:lastColumn="0" w:oddVBand="0" w:evenVBand="0" w:oddHBand="1" w:evenHBand="0" w:firstRowFirstColumn="0" w:firstRowLastColumn="0" w:lastRowFirstColumn="0" w:lastRowLastColumn="0"/>
               <w:rPr>
                 <w:color w:val="595959" w:themeColor="text1" w:themeTint="A6"/>
-                <w:sz w:val="28"/>
-                <w:szCs w:val="28"/>
-                <w:rtl/>
-              </w:rPr>
-            </w:pPr>
-            <w:r>
-              <w:rPr>
-                <w:color w:val="595959" w:themeColor="text1" w:themeTint="A6"/>
-                <w:sz w:val="28"/>
-                <w:szCs w:val="28"/>
+                <w:sz w:val="24"/>
+                <w:szCs w:val="24"/>
+                <w:rtl/>
+              </w:rPr>
+            </w:pPr>
+            <w:r>
+              <w:rPr>
+                <w:color w:val="595959" w:themeColor="text1" w:themeTint="A6"/>
+                <w:sz w:val="24"/>
+                <w:szCs w:val="24"/>
               </w:rPr>
               <w:t>Get user appointments</w:t>
             </w:r>
@@ -3242,16 +3299,16 @@
               <w:cnfStyle w:val="000000100000" w:firstRow="0" w:lastRow="0" w:firstColumn="0" w:lastColumn="0" w:oddVBand="0" w:evenVBand="0" w:oddHBand="1" w:evenHBand="0" w:firstRowFirstColumn="0" w:firstRowLastColumn="0" w:lastRowFirstColumn="0" w:lastRowLastColumn="0"/>
               <w:rPr>
                 <w:color w:val="595959" w:themeColor="text1" w:themeTint="A6"/>
-                <w:sz w:val="28"/>
-                <w:szCs w:val="28"/>
-                <w:rtl/>
-              </w:rPr>
-            </w:pPr>
-            <w:r>
-              <w:rPr>
-                <w:color w:val="595959" w:themeColor="text1" w:themeTint="A6"/>
-                <w:sz w:val="28"/>
-                <w:szCs w:val="28"/>
+                <w:sz w:val="24"/>
+                <w:szCs w:val="24"/>
+                <w:rtl/>
+              </w:rPr>
+            </w:pPr>
+            <w:r>
+              <w:rPr>
+                <w:color w:val="595959" w:themeColor="text1" w:themeTint="A6"/>
+                <w:sz w:val="24"/>
+                <w:szCs w:val="24"/>
               </w:rPr>
               <w:t>private</w:t>
             </w:r>
@@ -3268,16 +3325,16 @@
               <w:cnfStyle w:val="000000100000" w:firstRow="0" w:lastRow="0" w:firstColumn="0" w:lastColumn="0" w:oddVBand="0" w:evenVBand="0" w:oddHBand="1" w:evenHBand="0" w:firstRowFirstColumn="0" w:firstRowLastColumn="0" w:lastRowFirstColumn="0" w:lastRowLastColumn="0"/>
               <w:rPr>
                 <w:color w:val="595959" w:themeColor="text1" w:themeTint="A6"/>
-                <w:sz w:val="28"/>
-                <w:szCs w:val="28"/>
-                <w:rtl/>
-              </w:rPr>
-            </w:pPr>
-            <w:r>
-              <w:rPr>
-                <w:color w:val="595959" w:themeColor="text1" w:themeTint="A6"/>
-                <w:sz w:val="28"/>
-                <w:szCs w:val="28"/>
+                <w:sz w:val="24"/>
+                <w:szCs w:val="24"/>
+                <w:rtl/>
+              </w:rPr>
+            </w:pPr>
+            <w:r>
+              <w:rPr>
+                <w:color w:val="595959" w:themeColor="text1" w:themeTint="A6"/>
+                <w:sz w:val="24"/>
+                <w:szCs w:val="24"/>
               </w:rPr>
               <w:t>GET</w:t>
             </w:r>
@@ -3294,41 +3351,17 @@
               <w:cnfStyle w:val="000000100000" w:firstRow="0" w:lastRow="0" w:firstColumn="0" w:lastColumn="0" w:oddVBand="0" w:evenVBand="0" w:oddHBand="1" w:evenHBand="0" w:firstRowFirstColumn="0" w:firstRowLastColumn="0" w:lastRowFirstColumn="0" w:lastRowLastColumn="0"/>
               <w:rPr>
                 <w:color w:val="595959" w:themeColor="text1" w:themeTint="A6"/>
-                <w:sz w:val="28"/>
-                <w:szCs w:val="28"/>
-              </w:rPr>
-            </w:pPr>
-            <w:r>
-              <w:rPr>
-                <w:color w:val="595959" w:themeColor="text1" w:themeTint="A6"/>
-                <w:sz w:val="28"/>
-                <w:szCs w:val="28"/>
-              </w:rPr>
-              <w:t>a</w:t>
-            </w:r>
-            <w:r>
-              <w:rPr>
-                <w:color w:val="595959" w:themeColor="text1" w:themeTint="A6"/>
-                <w:sz w:val="28"/>
-                <w:szCs w:val="28"/>
-              </w:rPr>
-              <w:t>pi/</w:t>
-            </w:r>
-            <w:r>
-              <w:rPr>
-                <w:color w:val="595959" w:themeColor="text1" w:themeTint="A6"/>
-                <w:sz w:val="28"/>
-                <w:szCs w:val="28"/>
-              </w:rPr>
-              <w:t>appointments</w:t>
-            </w:r>
-            <w:r>
-              <w:rPr>
-                <w:color w:val="595959" w:themeColor="text1" w:themeTint="A6"/>
-                <w:sz w:val="28"/>
-                <w:szCs w:val="28"/>
-              </w:rPr>
-              <w:t>/:id</w:t>
+                <w:sz w:val="24"/>
+                <w:szCs w:val="24"/>
+              </w:rPr>
+            </w:pPr>
+            <w:r>
+              <w:rPr>
+                <w:color w:val="595959" w:themeColor="text1" w:themeTint="A6"/>
+                <w:sz w:val="24"/>
+                <w:szCs w:val="24"/>
+              </w:rPr>
+              <w:t>api/appointments/:id</w:t>
             </w:r>
           </w:p>
         </w:tc>
@@ -3350,16 +3383,16 @@
               <w:pStyle w:val="2"/>
               <w:rPr>
                 <w:color w:val="595959" w:themeColor="text1" w:themeTint="A6"/>
-                <w:sz w:val="28"/>
-                <w:szCs w:val="28"/>
-                <w:rtl/>
-              </w:rPr>
-            </w:pPr>
-            <w:r>
-              <w:rPr>
-                <w:color w:val="595959" w:themeColor="text1" w:themeTint="A6"/>
-                <w:sz w:val="28"/>
-                <w:szCs w:val="28"/>
+                <w:sz w:val="24"/>
+                <w:szCs w:val="24"/>
+                <w:rtl/>
+              </w:rPr>
+            </w:pPr>
+            <w:r>
+              <w:rPr>
+                <w:color w:val="595959" w:themeColor="text1" w:themeTint="A6"/>
+                <w:sz w:val="24"/>
+                <w:szCs w:val="24"/>
               </w:rPr>
               <w:t>available time slots</w:t>
             </w:r>
@@ -3376,8 +3409,8 @@
               <w:cnfStyle w:val="000000000000" w:firstRow="0" w:lastRow="0" w:firstColumn="0" w:lastColumn="0" w:oddVBand="0" w:evenVBand="0" w:oddHBand="0" w:evenHBand="0" w:firstRowFirstColumn="0" w:firstRowLastColumn="0" w:lastRowFirstColumn="0" w:lastRowLastColumn="0"/>
               <w:rPr>
                 <w:color w:val="595959" w:themeColor="text1" w:themeTint="A6"/>
-                <w:sz w:val="28"/>
-                <w:szCs w:val="28"/>
+                <w:sz w:val="24"/>
+                <w:szCs w:val="24"/>
                 <w:rtl/>
               </w:rPr>
             </w:pPr>
@@ -3394,8 +3427,8 @@
               <w:cnfStyle w:val="000000000000" w:firstRow="0" w:lastRow="0" w:firstColumn="0" w:lastColumn="0" w:oddVBand="0" w:evenVBand="0" w:oddHBand="0" w:evenHBand="0" w:firstRowFirstColumn="0" w:firstRowLastColumn="0" w:lastRowFirstColumn="0" w:lastRowLastColumn="0"/>
               <w:rPr>
                 <w:color w:val="595959" w:themeColor="text1" w:themeTint="A6"/>
-                <w:sz w:val="28"/>
-                <w:szCs w:val="28"/>
+                <w:sz w:val="24"/>
+                <w:szCs w:val="24"/>
                 <w:rtl/>
                 <w:lang w:val="en-IL"/>
               </w:rPr>
@@ -3403,8 +3436,8 @@
             <w:r>
               <w:rPr>
                 <w:color w:val="595959" w:themeColor="text1" w:themeTint="A6"/>
-                <w:sz w:val="28"/>
-                <w:szCs w:val="28"/>
+                <w:sz w:val="24"/>
+                <w:szCs w:val="24"/>
                 <w:lang w:val="en-IL"/>
               </w:rPr>
               <w:t>Get available time slots for a date</w:t>
@@ -3422,16 +3455,16 @@
               <w:cnfStyle w:val="000000000000" w:firstRow="0" w:lastRow="0" w:firstColumn="0" w:lastColumn="0" w:oddVBand="0" w:evenVBand="0" w:oddHBand="0" w:evenHBand="0" w:firstRowFirstColumn="0" w:firstRowLastColumn="0" w:lastRowFirstColumn="0" w:lastRowLastColumn="0"/>
               <w:rPr>
                 <w:color w:val="595959" w:themeColor="text1" w:themeTint="A6"/>
-                <w:sz w:val="28"/>
-                <w:szCs w:val="28"/>
-                <w:rtl/>
-              </w:rPr>
-            </w:pPr>
-            <w:r>
-              <w:rPr>
-                <w:color w:val="595959" w:themeColor="text1" w:themeTint="A6"/>
-                <w:sz w:val="28"/>
-                <w:szCs w:val="28"/>
+                <w:sz w:val="24"/>
+                <w:szCs w:val="24"/>
+                <w:rtl/>
+              </w:rPr>
+            </w:pPr>
+            <w:r>
+              <w:rPr>
+                <w:color w:val="595959" w:themeColor="text1" w:themeTint="A6"/>
+                <w:sz w:val="24"/>
+                <w:szCs w:val="24"/>
               </w:rPr>
               <w:t>private</w:t>
             </w:r>
@@ -3448,16 +3481,16 @@
               <w:cnfStyle w:val="000000000000" w:firstRow="0" w:lastRow="0" w:firstColumn="0" w:lastColumn="0" w:oddVBand="0" w:evenVBand="0" w:oddHBand="0" w:evenHBand="0" w:firstRowFirstColumn="0" w:firstRowLastColumn="0" w:lastRowFirstColumn="0" w:lastRowLastColumn="0"/>
               <w:rPr>
                 <w:color w:val="595959" w:themeColor="text1" w:themeTint="A6"/>
-                <w:sz w:val="28"/>
-                <w:szCs w:val="28"/>
-                <w:rtl/>
-              </w:rPr>
-            </w:pPr>
-            <w:r>
-              <w:rPr>
-                <w:color w:val="595959" w:themeColor="text1" w:themeTint="A6"/>
-                <w:sz w:val="28"/>
-                <w:szCs w:val="28"/>
+                <w:sz w:val="24"/>
+                <w:szCs w:val="24"/>
+                <w:rtl/>
+              </w:rPr>
+            </w:pPr>
+            <w:r>
+              <w:rPr>
+                <w:color w:val="595959" w:themeColor="text1" w:themeTint="A6"/>
+                <w:sz w:val="24"/>
+                <w:szCs w:val="24"/>
               </w:rPr>
               <w:t>GET</w:t>
             </w:r>
@@ -3474,42 +3507,28 @@
               <w:cnfStyle w:val="000000000000" w:firstRow="0" w:lastRow="0" w:firstColumn="0" w:lastColumn="0" w:oddVBand="0" w:evenVBand="0" w:oddHBand="0" w:evenHBand="0" w:firstRowFirstColumn="0" w:firstRowLastColumn="0" w:lastRowFirstColumn="0" w:lastRowLastColumn="0"/>
               <w:rPr>
                 <w:color w:val="595959" w:themeColor="text1" w:themeTint="A6"/>
-                <w:sz w:val="28"/>
-                <w:szCs w:val="28"/>
-              </w:rPr>
-            </w:pPr>
-            <w:r>
-              <w:rPr>
-                <w:color w:val="595959" w:themeColor="text1" w:themeTint="A6"/>
-                <w:sz w:val="28"/>
-                <w:szCs w:val="28"/>
-              </w:rPr>
-              <w:t>a</w:t>
-            </w:r>
-            <w:r>
-              <w:rPr>
-                <w:color w:val="595959" w:themeColor="text1" w:themeTint="A6"/>
-                <w:sz w:val="28"/>
-                <w:szCs w:val="28"/>
-              </w:rPr>
-              <w:t>pi/</w:t>
-            </w:r>
-            <w:r>
-              <w:rPr>
-                <w:color w:val="595959" w:themeColor="text1" w:themeTint="A6"/>
-                <w:sz w:val="28"/>
-                <w:szCs w:val="28"/>
-              </w:rPr>
-              <w:t>appointments</w:t>
-            </w:r>
-            <w:r>
-              <w:rPr>
-                <w:color w:val="595959" w:themeColor="text1" w:themeTint="A6"/>
-                <w:sz w:val="28"/>
-                <w:szCs w:val="28"/>
-              </w:rPr>
-              <w:t>/available/:date</w:t>
-            </w:r>
+                <w:sz w:val="24"/>
+                <w:szCs w:val="24"/>
+              </w:rPr>
+            </w:pPr>
+            <w:r>
+              <w:rPr>
+                <w:color w:val="595959" w:themeColor="text1" w:themeTint="A6"/>
+                <w:sz w:val="24"/>
+                <w:szCs w:val="24"/>
+              </w:rPr>
+              <w:t>api/appointments/available</w:t>
+            </w:r>
+            <w:proofErr w:type="gramStart"/>
+            <w:r>
+              <w:rPr>
+                <w:color w:val="595959" w:themeColor="text1" w:themeTint="A6"/>
+                <w:sz w:val="24"/>
+                <w:szCs w:val="24"/>
+              </w:rPr>
+              <w:t>/:date</w:t>
+            </w:r>
+            <w:proofErr w:type="gramEnd"/>
           </w:p>
         </w:tc>
       </w:tr>
@@ -3531,24 +3550,24 @@
               <w:pStyle w:val="2"/>
               <w:rPr>
                 <w:color w:val="595959" w:themeColor="text1" w:themeTint="A6"/>
-                <w:sz w:val="28"/>
-                <w:szCs w:val="28"/>
-                <w:rtl/>
-              </w:rPr>
-            </w:pPr>
-            <w:r>
-              <w:rPr>
-                <w:color w:val="595959" w:themeColor="text1" w:themeTint="A6"/>
-                <w:sz w:val="28"/>
-                <w:szCs w:val="28"/>
+                <w:sz w:val="24"/>
+                <w:szCs w:val="24"/>
+                <w:rtl/>
+              </w:rPr>
+            </w:pPr>
+            <w:r>
+              <w:rPr>
+                <w:color w:val="595959" w:themeColor="text1" w:themeTint="A6"/>
+                <w:sz w:val="24"/>
+                <w:szCs w:val="24"/>
               </w:rPr>
               <w:t xml:space="preserve">updated </w:t>
             </w:r>
             <w:r>
               <w:rPr>
                 <w:color w:val="595959" w:themeColor="text1" w:themeTint="A6"/>
-                <w:sz w:val="28"/>
-                <w:szCs w:val="28"/>
+                <w:sz w:val="24"/>
+                <w:szCs w:val="24"/>
               </w:rPr>
               <w:t>appointment</w:t>
             </w:r>
@@ -3565,8 +3584,8 @@
               <w:cnfStyle w:val="000000100000" w:firstRow="0" w:lastRow="0" w:firstColumn="0" w:lastColumn="0" w:oddVBand="0" w:evenVBand="0" w:oddHBand="1" w:evenHBand="0" w:firstRowFirstColumn="0" w:firstRowLastColumn="0" w:lastRowFirstColumn="0" w:lastRowLastColumn="0"/>
               <w:rPr>
                 <w:color w:val="595959" w:themeColor="text1" w:themeTint="A6"/>
-                <w:sz w:val="28"/>
-                <w:szCs w:val="28"/>
+                <w:sz w:val="24"/>
+                <w:szCs w:val="24"/>
                 <w:rtl/>
               </w:rPr>
             </w:pPr>
@@ -3583,32 +3602,32 @@
               <w:cnfStyle w:val="000000100000" w:firstRow="0" w:lastRow="0" w:firstColumn="0" w:lastColumn="0" w:oddVBand="0" w:evenVBand="0" w:oddHBand="1" w:evenHBand="0" w:firstRowFirstColumn="0" w:firstRowLastColumn="0" w:lastRowFirstColumn="0" w:lastRowLastColumn="0"/>
               <w:rPr>
                 <w:color w:val="595959" w:themeColor="text1" w:themeTint="A6"/>
-                <w:sz w:val="28"/>
-                <w:szCs w:val="28"/>
-                <w:rtl/>
-              </w:rPr>
-            </w:pPr>
-            <w:r>
-              <w:rPr>
-                <w:color w:val="595959" w:themeColor="text1" w:themeTint="A6"/>
-                <w:sz w:val="28"/>
-                <w:szCs w:val="28"/>
+                <w:sz w:val="24"/>
+                <w:szCs w:val="24"/>
+                <w:rtl/>
+              </w:rPr>
+            </w:pPr>
+            <w:r>
+              <w:rPr>
+                <w:color w:val="595959" w:themeColor="text1" w:themeTint="A6"/>
+                <w:sz w:val="24"/>
+                <w:szCs w:val="24"/>
               </w:rPr>
               <w:t>Update</w:t>
             </w:r>
             <w:r>
               <w:rPr>
                 <w:color w:val="595959" w:themeColor="text1" w:themeTint="A6"/>
-                <w:sz w:val="28"/>
-                <w:szCs w:val="28"/>
+                <w:sz w:val="24"/>
+                <w:szCs w:val="24"/>
               </w:rPr>
               <w:t xml:space="preserve"> appointment</w:t>
             </w:r>
             <w:r>
               <w:rPr>
                 <w:color w:val="595959" w:themeColor="text1" w:themeTint="A6"/>
-                <w:sz w:val="28"/>
-                <w:szCs w:val="28"/>
+                <w:sz w:val="24"/>
+                <w:szCs w:val="24"/>
               </w:rPr>
               <w:t xml:space="preserve"> status</w:t>
             </w:r>
@@ -3625,16 +3644,16 @@
               <w:cnfStyle w:val="000000100000" w:firstRow="0" w:lastRow="0" w:firstColumn="0" w:lastColumn="0" w:oddVBand="0" w:evenVBand="0" w:oddHBand="1" w:evenHBand="0" w:firstRowFirstColumn="0" w:firstRowLastColumn="0" w:lastRowFirstColumn="0" w:lastRowLastColumn="0"/>
               <w:rPr>
                 <w:color w:val="595959" w:themeColor="text1" w:themeTint="A6"/>
-                <w:sz w:val="28"/>
-                <w:szCs w:val="28"/>
-                <w:rtl/>
-              </w:rPr>
-            </w:pPr>
-            <w:r>
-              <w:rPr>
-                <w:color w:val="595959" w:themeColor="text1" w:themeTint="A6"/>
-                <w:sz w:val="28"/>
-                <w:szCs w:val="28"/>
+                <w:sz w:val="24"/>
+                <w:szCs w:val="24"/>
+                <w:rtl/>
+              </w:rPr>
+            </w:pPr>
+            <w:r>
+              <w:rPr>
+                <w:color w:val="595959" w:themeColor="text1" w:themeTint="A6"/>
+                <w:sz w:val="24"/>
+                <w:szCs w:val="24"/>
               </w:rPr>
               <w:t>private/admin</w:t>
             </w:r>
@@ -3651,24 +3670,24 @@
               <w:cnfStyle w:val="000000100000" w:firstRow="0" w:lastRow="0" w:firstColumn="0" w:lastColumn="0" w:oddVBand="0" w:evenVBand="0" w:oddHBand="1" w:evenHBand="0" w:firstRowFirstColumn="0" w:firstRowLastColumn="0" w:lastRowFirstColumn="0" w:lastRowLastColumn="0"/>
               <w:rPr>
                 <w:color w:val="595959" w:themeColor="text1" w:themeTint="A6"/>
-                <w:sz w:val="28"/>
-                <w:szCs w:val="28"/>
-                <w:rtl/>
-              </w:rPr>
-            </w:pPr>
-            <w:r>
-              <w:rPr>
-                <w:color w:val="595959" w:themeColor="text1" w:themeTint="A6"/>
-                <w:sz w:val="28"/>
-                <w:szCs w:val="28"/>
+                <w:sz w:val="24"/>
+                <w:szCs w:val="24"/>
+                <w:rtl/>
+              </w:rPr>
+            </w:pPr>
+            <w:r>
+              <w:rPr>
+                <w:color w:val="595959" w:themeColor="text1" w:themeTint="A6"/>
+                <w:sz w:val="24"/>
+                <w:szCs w:val="24"/>
               </w:rPr>
               <w:t>P</w:t>
             </w:r>
             <w:r>
               <w:rPr>
                 <w:color w:val="595959" w:themeColor="text1" w:themeTint="A6"/>
-                <w:sz w:val="28"/>
-                <w:szCs w:val="28"/>
+                <w:sz w:val="24"/>
+                <w:szCs w:val="24"/>
               </w:rPr>
               <w:t>ATCH</w:t>
             </w:r>
@@ -3685,39 +3704,23 @@
               <w:cnfStyle w:val="000000100000" w:firstRow="0" w:lastRow="0" w:firstColumn="0" w:lastColumn="0" w:oddVBand="0" w:evenVBand="0" w:oddHBand="1" w:evenHBand="0" w:firstRowFirstColumn="0" w:firstRowLastColumn="0" w:lastRowFirstColumn="0" w:lastRowLastColumn="0"/>
               <w:rPr>
                 <w:color w:val="595959" w:themeColor="text1" w:themeTint="A6"/>
-                <w:sz w:val="28"/>
-                <w:szCs w:val="28"/>
-              </w:rPr>
-            </w:pPr>
-            <w:r>
-              <w:rPr>
-                <w:color w:val="595959" w:themeColor="text1" w:themeTint="A6"/>
-                <w:sz w:val="28"/>
-                <w:szCs w:val="28"/>
-              </w:rPr>
-              <w:t>a</w:t>
-            </w:r>
-            <w:r>
-              <w:rPr>
-                <w:color w:val="595959" w:themeColor="text1" w:themeTint="A6"/>
-                <w:sz w:val="28"/>
-                <w:szCs w:val="28"/>
-              </w:rPr>
-              <w:t>pi/</w:t>
-            </w:r>
-            <w:r>
-              <w:rPr>
-                <w:color w:val="595959" w:themeColor="text1" w:themeTint="A6"/>
-                <w:sz w:val="28"/>
-                <w:szCs w:val="28"/>
-              </w:rPr>
-              <w:t>appointments</w:t>
-            </w:r>
-            <w:r>
-              <w:rPr>
-                <w:color w:val="595959" w:themeColor="text1" w:themeTint="A6"/>
-                <w:sz w:val="28"/>
-                <w:szCs w:val="28"/>
+                <w:sz w:val="24"/>
+                <w:szCs w:val="24"/>
+              </w:rPr>
+            </w:pPr>
+            <w:r>
+              <w:rPr>
+                <w:color w:val="595959" w:themeColor="text1" w:themeTint="A6"/>
+                <w:sz w:val="24"/>
+                <w:szCs w:val="24"/>
+              </w:rPr>
+              <w:t>api/appointments</w:t>
+            </w:r>
+            <w:r>
+              <w:rPr>
+                <w:color w:val="595959" w:themeColor="text1" w:themeTint="A6"/>
+                <w:sz w:val="24"/>
+                <w:szCs w:val="24"/>
               </w:rPr>
               <w:t>/:id/status</w:t>
             </w:r>
@@ -3741,16 +3744,16 @@
               <w:pStyle w:val="2"/>
               <w:rPr>
                 <w:color w:val="595959" w:themeColor="text1" w:themeTint="A6"/>
-                <w:sz w:val="28"/>
-                <w:szCs w:val="28"/>
-                <w:rtl/>
-              </w:rPr>
-            </w:pPr>
-            <w:r>
-              <w:rPr>
-                <w:color w:val="595959" w:themeColor="text1" w:themeTint="A6"/>
-                <w:sz w:val="28"/>
-                <w:szCs w:val="28"/>
+                <w:sz w:val="24"/>
+                <w:szCs w:val="24"/>
+                <w:rtl/>
+              </w:rPr>
+            </w:pPr>
+            <w:r>
+              <w:rPr>
+                <w:color w:val="595959" w:themeColor="text1" w:themeTint="A6"/>
+                <w:sz w:val="24"/>
+                <w:szCs w:val="24"/>
               </w:rPr>
               <w:t>updated appointment</w:t>
             </w:r>
@@ -3767,8 +3770,8 @@
               <w:cnfStyle w:val="000000000000" w:firstRow="0" w:lastRow="0" w:firstColumn="0" w:lastColumn="0" w:oddVBand="0" w:evenVBand="0" w:oddHBand="0" w:evenHBand="0" w:firstRowFirstColumn="0" w:firstRowLastColumn="0" w:lastRowFirstColumn="0" w:lastRowLastColumn="0"/>
               <w:rPr>
                 <w:color w:val="595959" w:themeColor="text1" w:themeTint="A6"/>
-                <w:sz w:val="28"/>
-                <w:szCs w:val="28"/>
+                <w:sz w:val="24"/>
+                <w:szCs w:val="24"/>
                 <w:rtl/>
               </w:rPr>
             </w:pPr>
@@ -3785,16 +3788,16 @@
               <w:cnfStyle w:val="000000000000" w:firstRow="0" w:lastRow="0" w:firstColumn="0" w:lastColumn="0" w:oddVBand="0" w:evenVBand="0" w:oddHBand="0" w:evenHBand="0" w:firstRowFirstColumn="0" w:firstRowLastColumn="0" w:lastRowFirstColumn="0" w:lastRowLastColumn="0"/>
               <w:rPr>
                 <w:color w:val="595959" w:themeColor="text1" w:themeTint="A6"/>
-                <w:sz w:val="28"/>
-                <w:szCs w:val="28"/>
-                <w:rtl/>
-              </w:rPr>
-            </w:pPr>
-            <w:r>
-              <w:rPr>
-                <w:color w:val="595959" w:themeColor="text1" w:themeTint="A6"/>
-                <w:sz w:val="28"/>
-                <w:szCs w:val="28"/>
+                <w:sz w:val="24"/>
+                <w:szCs w:val="24"/>
+                <w:rtl/>
+              </w:rPr>
+            </w:pPr>
+            <w:r>
+              <w:rPr>
+                <w:color w:val="595959" w:themeColor="text1" w:themeTint="A6"/>
+                <w:sz w:val="24"/>
+                <w:szCs w:val="24"/>
               </w:rPr>
               <w:t xml:space="preserve">Cancel appointment </w:t>
             </w:r>
@@ -3811,16 +3814,16 @@
               <w:cnfStyle w:val="000000000000" w:firstRow="0" w:lastRow="0" w:firstColumn="0" w:lastColumn="0" w:oddVBand="0" w:evenVBand="0" w:oddHBand="0" w:evenHBand="0" w:firstRowFirstColumn="0" w:firstRowLastColumn="0" w:lastRowFirstColumn="0" w:lastRowLastColumn="0"/>
               <w:rPr>
                 <w:color w:val="595959" w:themeColor="text1" w:themeTint="A6"/>
-                <w:sz w:val="28"/>
-                <w:szCs w:val="28"/>
-                <w:rtl/>
-              </w:rPr>
-            </w:pPr>
-            <w:r>
-              <w:rPr>
-                <w:color w:val="595959" w:themeColor="text1" w:themeTint="A6"/>
-                <w:sz w:val="28"/>
-                <w:szCs w:val="28"/>
+                <w:sz w:val="24"/>
+                <w:szCs w:val="24"/>
+                <w:rtl/>
+              </w:rPr>
+            </w:pPr>
+            <w:r>
+              <w:rPr>
+                <w:color w:val="595959" w:themeColor="text1" w:themeTint="A6"/>
+                <w:sz w:val="24"/>
+                <w:szCs w:val="24"/>
               </w:rPr>
               <w:t>private/admin</w:t>
             </w:r>
@@ -3837,16 +3840,16 @@
               <w:cnfStyle w:val="000000000000" w:firstRow="0" w:lastRow="0" w:firstColumn="0" w:lastColumn="0" w:oddVBand="0" w:evenVBand="0" w:oddHBand="0" w:evenHBand="0" w:firstRowFirstColumn="0" w:firstRowLastColumn="0" w:lastRowFirstColumn="0" w:lastRowLastColumn="0"/>
               <w:rPr>
                 <w:color w:val="595959" w:themeColor="text1" w:themeTint="A6"/>
-                <w:sz w:val="28"/>
-                <w:szCs w:val="28"/>
-                <w:rtl/>
-              </w:rPr>
-            </w:pPr>
-            <w:r>
-              <w:rPr>
-                <w:color w:val="595959" w:themeColor="text1" w:themeTint="A6"/>
-                <w:sz w:val="28"/>
-                <w:szCs w:val="28"/>
+                <w:sz w:val="24"/>
+                <w:szCs w:val="24"/>
+                <w:rtl/>
+              </w:rPr>
+            </w:pPr>
+            <w:r>
+              <w:rPr>
+                <w:color w:val="595959" w:themeColor="text1" w:themeTint="A6"/>
+                <w:sz w:val="24"/>
+                <w:szCs w:val="24"/>
               </w:rPr>
               <w:t>PATCH</w:t>
             </w:r>
@@ -3863,41 +3866,17 @@
               <w:cnfStyle w:val="000000000000" w:firstRow="0" w:lastRow="0" w:firstColumn="0" w:lastColumn="0" w:oddVBand="0" w:evenVBand="0" w:oddHBand="0" w:evenHBand="0" w:firstRowFirstColumn="0" w:firstRowLastColumn="0" w:lastRowFirstColumn="0" w:lastRowLastColumn="0"/>
               <w:rPr>
                 <w:color w:val="595959" w:themeColor="text1" w:themeTint="A6"/>
-                <w:sz w:val="28"/>
-                <w:szCs w:val="28"/>
-              </w:rPr>
-            </w:pPr>
-            <w:r>
-              <w:rPr>
-                <w:color w:val="595959" w:themeColor="text1" w:themeTint="A6"/>
-                <w:sz w:val="28"/>
-                <w:szCs w:val="28"/>
-              </w:rPr>
-              <w:t>a</w:t>
-            </w:r>
-            <w:r>
-              <w:rPr>
-                <w:color w:val="595959" w:themeColor="text1" w:themeTint="A6"/>
-                <w:sz w:val="28"/>
-                <w:szCs w:val="28"/>
-              </w:rPr>
-              <w:t>pi/</w:t>
-            </w:r>
-            <w:r>
-              <w:rPr>
-                <w:color w:val="595959" w:themeColor="text1" w:themeTint="A6"/>
-                <w:sz w:val="28"/>
-                <w:szCs w:val="28"/>
-              </w:rPr>
-              <w:t>appointments</w:t>
-            </w:r>
-            <w:r>
-              <w:rPr>
-                <w:color w:val="595959" w:themeColor="text1" w:themeTint="A6"/>
-                <w:sz w:val="28"/>
-                <w:szCs w:val="28"/>
-              </w:rPr>
-              <w:t>/:id/cancel</w:t>
+                <w:sz w:val="24"/>
+                <w:szCs w:val="24"/>
+              </w:rPr>
+            </w:pPr>
+            <w:r>
+              <w:rPr>
+                <w:color w:val="595959" w:themeColor="text1" w:themeTint="A6"/>
+                <w:sz w:val="24"/>
+                <w:szCs w:val="24"/>
+              </w:rPr>
+              <w:t>api/appointments/:id/cancel</w:t>
             </w:r>
           </w:p>
         </w:tc>
@@ -3944,8 +3923,13 @@
         <w:bidi w:val="0"/>
       </w:pPr>
       <w:r>
-        <w:t>https://app--luxe-salon-911d4b35.base44.app/MyAppointments</w:t>
+        <w:t>https://app--luxe-salon-911d4b35.base44.app/</w:t>
       </w:r>
+      <w:proofErr w:type="spellStart"/>
+      <w:r>
+        <w:t>MyAppointments</w:t>
+      </w:r>
+      <w:proofErr w:type="spellEnd"/>
     </w:p>
     <w:sectPr>
       <w:pgSz w:w="11906" w:h="16838"/>

</xml_diff>